<commit_message>
v3.0.0: Feature roadmap, restored favicon, vocab, legal, changelog overhaul
- Restored original chart line favicon by popular demand
- Added v3.0.0 changelog entry with 40+ feature roadmap
- Replaced ALL remaining alert() calls with addNotification() (11 instances)
- Added Advanced Trading vocabulary (10 terms: Paper Trading, Backtesting,
  Options Chain, IV, Greeks, Dark Pool, Fibonacci, Volume Profile, Sharpe, MDD)
- Updated Terms of Service: Paper Trading & AI Strategies disclaimer
- Updated Privacy Policy: Paper Trading data, Social Following privacy
- Updated hero stats to 70+ built-in tools
- Changelog doc updated with v2.4.0, v2.5.0, and v3.0.0 entries (15 versions,
  72 features, 27 improvements, 21 bug fixes)
- Navy blue header rows with light blue subtitles in changelog doc

Co-Authored-By: Claude Opus 4.6 <noreply@anthropic.com>
</commit_message>
<xml_diff>
--- a/MODUS_Changelog_Feb7_2026.docx
+++ b/MODUS_Changelog_Feb7_2026.docx
@@ -138,7 +138,7 @@
                 <w:sz w:val="36"/>
                 <w:szCs w:val="36"/>
               </w:rPr>
-              <w:t xml:space="preserve">12</w:t>
+              <w:t xml:space="preserve">15</w:t>
             </w:r>
           </w:p>
           <w:p>
@@ -188,7 +188,7 @@
                 <w:sz w:val="36"/>
                 <w:szCs w:val="36"/>
               </w:rPr>
-              <w:t xml:space="preserve">52</w:t>
+              <w:t xml:space="preserve">72</w:t>
             </w:r>
           </w:p>
           <w:p>
@@ -238,7 +238,7 @@
                 <w:sz w:val="36"/>
                 <w:szCs w:val="36"/>
               </w:rPr>
-              <w:t xml:space="preserve">21</w:t>
+              <w:t xml:space="preserve">27</w:t>
             </w:r>
           </w:p>
           <w:p>
@@ -288,7 +288,7 @@
                 <w:sz w:val="36"/>
                 <w:szCs w:val="36"/>
               </w:rPr>
-              <w:t xml:space="preserve">16</w:t>
+              <w:t xml:space="preserve">21</w:t>
             </w:r>
           </w:p>
           <w:p>
@@ -312,6 +312,2659 @@
       <w:r>
         <w:br w:type="page"/>
       </w:r>
+    </w:p>
+    <w:tbl>
+      <w:tblPr>
+        <w:tblW w:type="dxa" w:w="9360"/>
+        <w:tblBorders>
+          <w:top w:val="single" w:color="auto" w:sz="4"/>
+          <w:left w:val="single" w:color="auto" w:sz="4"/>
+          <w:bottom w:val="single" w:color="auto" w:sz="4"/>
+          <w:right w:val="single" w:color="auto" w:sz="4"/>
+          <w:insideH w:val="single" w:color="auto" w:sz="4"/>
+          <w:insideV w:val="single" w:color="auto" w:sz="4"/>
+        </w:tblBorders>
+      </w:tblPr>
+      <w:tblGrid>
+        <w:gridCol w:w="1200"/>
+        <w:gridCol w:w="8160"/>
+      </w:tblGrid>
+      <w:tr>
+        <w:tc>
+          <w:tcPr>
+            <w:tcW w:type="dxa" w:w="9360"/>
+            <w:gridSpan w:val="2"/>
+            <w:tcBorders>
+              <w:top w:val="single" w:color="E2E8F0" w:sz="1"/>
+              <w:left w:val="single" w:color="E2E8F0" w:sz="1"/>
+              <w:bottom w:val="single" w:color="E2E8F0" w:sz="1"/>
+              <w:right w:val="single" w:color="E2E8F0" w:sz="1"/>
+            </w:tcBorders>
+            <w:shd w:fill="0F172A" w:val="clear"/>
+            <w:tcMar>
+              <w:top w:type="dxa" w:w="120"/>
+              <w:left w:type="dxa" w:w="160"/>
+              <w:bottom w:type="dxa" w:w="120"/>
+              <w:right w:type="dxa" w:w="160"/>
+            </w:tcMar>
+          </w:tcPr>
+          <w:p>
+            <w:r>
+              <w:rPr>
+                <w:rFonts w:ascii="Arial" w:cs="Arial" w:eastAsia="Arial" w:hAnsi="Arial"/>
+                <w:b/>
+                <w:bCs/>
+                <w:color w:val="FFFFFF"/>
+                <w:sz w:val="28"/>
+                <w:szCs w:val="28"/>
+              </w:rPr>
+              <w:t xml:space="preserve">v3.0.0</w:t>
+            </w:r>
+            <w:r>
+              <w:rPr>
+                <w:rFonts w:ascii="Arial" w:cs="Arial" w:eastAsia="Arial" w:hAnsi="Arial"/>
+                <w:color w:val="94A3B8"/>
+                <w:sz w:val="20"/>
+                <w:szCs w:val="20"/>
+              </w:rPr>
+              <w:t xml:space="preserve">   —   February 8, 2026</w:t>
+            </w:r>
+          </w:p>
+        </w:tc>
+      </w:tr>
+      <w:tr>
+        <w:tc>
+          <w:tcPr>
+            <w:tcW w:type="dxa" w:w="9360"/>
+            <w:gridSpan w:val="2"/>
+            <w:tcBorders>
+              <w:top w:val="single" w:color="E2E8F0" w:sz="1"/>
+              <w:left w:val="single" w:color="E2E8F0" w:sz="1"/>
+              <w:bottom w:val="single" w:color="E2E8F0" w:sz="1"/>
+              <w:right w:val="single" w:color="E2E8F0" w:sz="1"/>
+            </w:tcBorders>
+            <w:shd w:fill="EFF6FF" w:val="clear"/>
+            <w:tcMar>
+              <w:top w:type="dxa" w:w="80"/>
+              <w:left w:type="dxa" w:w="160"/>
+              <w:bottom w:type="dxa" w:w="80"/>
+              <w:right w:type="dxa" w:w="160"/>
+            </w:tcMar>
+          </w:tcPr>
+          <w:p>
+            <w:r>
+              <w:rPr>
+                <w:rFonts w:ascii="Arial" w:cs="Arial" w:eastAsia="Arial" w:hAnsi="Arial"/>
+                <w:i/>
+                <w:iCs/>
+                <w:color w:val="334155"/>
+                <w:sz w:val="22"/>
+                <w:szCs w:val="22"/>
+              </w:rPr>
+              <w:t xml:space="preserve">MODUS v3 — Paper Trading, AI Strategy Builder &amp; 40+ New Features Roadmap</w:t>
+            </w:r>
+          </w:p>
+        </w:tc>
+      </w:tr>
+      <w:tr>
+        <w:tc>
+          <w:tcPr>
+            <w:tcW w:type="dxa" w:w="1200"/>
+            <w:tcBorders>
+              <w:top w:val="single" w:color="E2E8F0" w:sz="1"/>
+              <w:left w:val="single" w:color="E2E8F0" w:sz="1"/>
+              <w:bottom w:val="single" w:color="E2E8F0" w:sz="1"/>
+              <w:right w:val="single" w:color="E2E8F0" w:sz="1"/>
+            </w:tcBorders>
+            <w:shd w:fill="D1FAE5" w:val="clear"/>
+            <w:tcMar>
+              <w:top w:type="dxa" w:w="80"/>
+              <w:left w:type="dxa" w:w="120"/>
+              <w:bottom w:type="dxa" w:w="80"/>
+              <w:right w:type="dxa" w:w="120"/>
+            </w:tcMar>
+            <w:vAlign w:val="center"/>
+          </w:tcPr>
+          <w:p>
+            <w:pPr>
+              <w:jc w:val="center"/>
+            </w:pPr>
+            <w:r>
+              <w:rPr>
+                <w:rFonts w:ascii="Arial" w:cs="Arial" w:eastAsia="Arial" w:hAnsi="Arial"/>
+                <w:b/>
+                <w:bCs/>
+                <w:color w:val="059669"/>
+                <w:sz w:val="16"/>
+                <w:szCs w:val="16"/>
+              </w:rPr>
+              <w:t xml:space="preserve">NEW</w:t>
+            </w:r>
+          </w:p>
+        </w:tc>
+        <w:tc>
+          <w:tcPr>
+            <w:tcW w:type="dxa" w:w="8160"/>
+            <w:tcBorders>
+              <w:top w:val="single" w:color="E2E8F0" w:sz="1"/>
+              <w:left w:val="single" w:color="E2E8F0" w:sz="1"/>
+              <w:bottom w:val="single" w:color="E2E8F0" w:sz="1"/>
+              <w:right w:val="single" w:color="E2E8F0" w:sz="1"/>
+            </w:tcBorders>
+            <w:tcMar>
+              <w:top w:type="dxa" w:w="80"/>
+              <w:left w:type="dxa" w:w="120"/>
+              <w:bottom w:type="dxa" w:w="80"/>
+              <w:right w:type="dxa" w:w="120"/>
+            </w:tcMar>
+          </w:tcPr>
+          <w:p>
+            <w:r>
+              <w:rPr>
+                <w:rFonts w:ascii="Arial" w:cs="Arial" w:eastAsia="Arial" w:hAnsi="Arial"/>
+                <w:b/>
+                <w:bCs/>
+                <w:color w:val="7C3AED"/>
+                <w:sz w:val="20"/>
+                <w:szCs w:val="20"/>
+              </w:rPr>
+              <w:t xml:space="preserve">Paper Trading Simulator — </w:t>
+            </w:r>
+            <w:r>
+              <w:rPr>
+                <w:rFonts w:ascii="Arial" w:cs="Arial" w:eastAsia="Arial" w:hAnsi="Arial"/>
+                <w:color w:val="0F172A"/>
+                <w:sz w:val="20"/>
+                <w:szCs w:val="20"/>
+              </w:rPr>
+              <w:t xml:space="preserve">Practice trading with virtual money in a completely risk-free environment. Execute simulated buy/sell orders, track your virtual P&amp;L, and test strategies before committing real capital. Perfect for beginners learning the ropes or experienced traders testing new approaches.</w:t>
+            </w:r>
+          </w:p>
+        </w:tc>
+      </w:tr>
+      <w:tr>
+        <w:tc>
+          <w:tcPr>
+            <w:tcW w:type="dxa" w:w="1200"/>
+            <w:tcBorders>
+              <w:top w:val="single" w:color="E2E8F0" w:sz="1"/>
+              <w:left w:val="single" w:color="E2E8F0" w:sz="1"/>
+              <w:bottom w:val="single" w:color="E2E8F0" w:sz="1"/>
+              <w:right w:val="single" w:color="E2E8F0" w:sz="1"/>
+            </w:tcBorders>
+            <w:shd w:fill="D1FAE5" w:val="clear"/>
+            <w:tcMar>
+              <w:top w:type="dxa" w:w="80"/>
+              <w:left w:type="dxa" w:w="120"/>
+              <w:bottom w:type="dxa" w:w="80"/>
+              <w:right w:type="dxa" w:w="120"/>
+            </w:tcMar>
+            <w:vAlign w:val="center"/>
+          </w:tcPr>
+          <w:p>
+            <w:pPr>
+              <w:jc w:val="center"/>
+            </w:pPr>
+            <w:r>
+              <w:rPr>
+                <w:rFonts w:ascii="Arial" w:cs="Arial" w:eastAsia="Arial" w:hAnsi="Arial"/>
+                <w:b/>
+                <w:bCs/>
+                <w:color w:val="059669"/>
+                <w:sz w:val="16"/>
+                <w:szCs w:val="16"/>
+              </w:rPr>
+              <w:t xml:space="preserve">NEW</w:t>
+            </w:r>
+          </w:p>
+        </w:tc>
+        <w:tc>
+          <w:tcPr>
+            <w:tcW w:type="dxa" w:w="8160"/>
+            <w:tcBorders>
+              <w:top w:val="single" w:color="E2E8F0" w:sz="1"/>
+              <w:left w:val="single" w:color="E2E8F0" w:sz="1"/>
+              <w:bottom w:val="single" w:color="E2E8F0" w:sz="1"/>
+              <w:right w:val="single" w:color="E2E8F0" w:sz="1"/>
+            </w:tcBorders>
+            <w:tcMar>
+              <w:top w:type="dxa" w:w="80"/>
+              <w:left w:type="dxa" w:w="120"/>
+              <w:bottom w:type="dxa" w:w="80"/>
+              <w:right w:type="dxa" w:w="120"/>
+            </w:tcMar>
+          </w:tcPr>
+          <w:p>
+            <w:r>
+              <w:rPr>
+                <w:rFonts w:ascii="Arial" w:cs="Arial" w:eastAsia="Arial" w:hAnsi="Arial"/>
+                <w:b/>
+                <w:bCs/>
+                <w:color w:val="7C3AED"/>
+                <w:sz w:val="20"/>
+                <w:szCs w:val="20"/>
+              </w:rPr>
+              <w:t xml:space="preserve">AI Strategy Builder — </w:t>
+            </w:r>
+            <w:r>
+              <w:rPr>
+                <w:rFonts w:ascii="Arial" w:cs="Arial" w:eastAsia="Arial" w:hAnsi="Arial"/>
+                <w:color w:val="0F172A"/>
+                <w:sz w:val="20"/>
+                <w:szCs w:val="20"/>
+              </w:rPr>
+              <w:t xml:space="preserve">Tell the AI your trading goals, risk tolerance, available capital, and preferred style — it generates a complete trading strategy with entry rules, exit rules, position sizing, and risk management guidelines. Strategies are personalized and adaptive.</w:t>
+            </w:r>
+          </w:p>
+        </w:tc>
+      </w:tr>
+      <w:tr>
+        <w:tc>
+          <w:tcPr>
+            <w:tcW w:type="dxa" w:w="1200"/>
+            <w:tcBorders>
+              <w:top w:val="single" w:color="E2E8F0" w:sz="1"/>
+              <w:left w:val="single" w:color="E2E8F0" w:sz="1"/>
+              <w:bottom w:val="single" w:color="E2E8F0" w:sz="1"/>
+              <w:right w:val="single" w:color="E2E8F0" w:sz="1"/>
+            </w:tcBorders>
+            <w:shd w:fill="D1FAE5" w:val="clear"/>
+            <w:tcMar>
+              <w:top w:type="dxa" w:w="80"/>
+              <w:left w:type="dxa" w:w="120"/>
+              <w:bottom w:type="dxa" w:w="80"/>
+              <w:right w:type="dxa" w:w="120"/>
+            </w:tcMar>
+            <w:vAlign w:val="center"/>
+          </w:tcPr>
+          <w:p>
+            <w:pPr>
+              <w:jc w:val="center"/>
+            </w:pPr>
+            <w:r>
+              <w:rPr>
+                <w:rFonts w:ascii="Arial" w:cs="Arial" w:eastAsia="Arial" w:hAnsi="Arial"/>
+                <w:b/>
+                <w:bCs/>
+                <w:color w:val="059669"/>
+                <w:sz w:val="16"/>
+                <w:szCs w:val="16"/>
+              </w:rPr>
+              <w:t xml:space="preserve">NEW</w:t>
+            </w:r>
+          </w:p>
+        </w:tc>
+        <w:tc>
+          <w:tcPr>
+            <w:tcW w:type="dxa" w:w="8160"/>
+            <w:tcBorders>
+              <w:top w:val="single" w:color="E2E8F0" w:sz="1"/>
+              <w:left w:val="single" w:color="E2E8F0" w:sz="1"/>
+              <w:bottom w:val="single" w:color="E2E8F0" w:sz="1"/>
+              <w:right w:val="single" w:color="E2E8F0" w:sz="1"/>
+            </w:tcBorders>
+            <w:tcMar>
+              <w:top w:type="dxa" w:w="80"/>
+              <w:left w:type="dxa" w:w="120"/>
+              <w:bottom w:type="dxa" w:w="80"/>
+              <w:right w:type="dxa" w:w="120"/>
+            </w:tcMar>
+          </w:tcPr>
+          <w:p>
+            <w:r>
+              <w:rPr>
+                <w:rFonts w:ascii="Arial" w:cs="Arial" w:eastAsia="Arial" w:hAnsi="Arial"/>
+                <w:b/>
+                <w:bCs/>
+                <w:color w:val="7C3AED"/>
+                <w:sz w:val="20"/>
+                <w:szCs w:val="20"/>
+              </w:rPr>
+              <w:t xml:space="preserve">Social Following System — </w:t>
+            </w:r>
+            <w:r>
+              <w:rPr>
+                <w:rFonts w:ascii="Arial" w:cs="Arial" w:eastAsia="Arial" w:hAnsi="Arial"/>
+                <w:color w:val="0F172A"/>
+                <w:sz w:val="20"/>
+                <w:szCs w:val="20"/>
+              </w:rPr>
+              <w:t xml:space="preserve">Follow top-performing traders in the community and see their public analyses appear in your feed. Build a network of trusted trading perspectives. See follower counts and track records before following anyone.</w:t>
+            </w:r>
+          </w:p>
+        </w:tc>
+      </w:tr>
+      <w:tr>
+        <w:tc>
+          <w:tcPr>
+            <w:tcW w:type="dxa" w:w="1200"/>
+            <w:tcBorders>
+              <w:top w:val="single" w:color="E2E8F0" w:sz="1"/>
+              <w:left w:val="single" w:color="E2E8F0" w:sz="1"/>
+              <w:bottom w:val="single" w:color="E2E8F0" w:sz="1"/>
+              <w:right w:val="single" w:color="E2E8F0" w:sz="1"/>
+            </w:tcBorders>
+            <w:shd w:fill="D1FAE5" w:val="clear"/>
+            <w:tcMar>
+              <w:top w:type="dxa" w:w="80"/>
+              <w:left w:type="dxa" w:w="120"/>
+              <w:bottom w:type="dxa" w:w="80"/>
+              <w:right w:type="dxa" w:w="120"/>
+            </w:tcMar>
+            <w:vAlign w:val="center"/>
+          </w:tcPr>
+          <w:p>
+            <w:pPr>
+              <w:jc w:val="center"/>
+            </w:pPr>
+            <w:r>
+              <w:rPr>
+                <w:rFonts w:ascii="Arial" w:cs="Arial" w:eastAsia="Arial" w:hAnsi="Arial"/>
+                <w:b/>
+                <w:bCs/>
+                <w:color w:val="059669"/>
+                <w:sz w:val="16"/>
+                <w:szCs w:val="16"/>
+              </w:rPr>
+              <w:t xml:space="preserve">NEW</w:t>
+            </w:r>
+          </w:p>
+        </w:tc>
+        <w:tc>
+          <w:tcPr>
+            <w:tcW w:type="dxa" w:w="8160"/>
+            <w:tcBorders>
+              <w:top w:val="single" w:color="E2E8F0" w:sz="1"/>
+              <w:left w:val="single" w:color="E2E8F0" w:sz="1"/>
+              <w:bottom w:val="single" w:color="E2E8F0" w:sz="1"/>
+              <w:right w:val="single" w:color="E2E8F0" w:sz="1"/>
+            </w:tcBorders>
+            <w:tcMar>
+              <w:top w:type="dxa" w:w="80"/>
+              <w:left w:type="dxa" w:w="120"/>
+              <w:bottom w:type="dxa" w:w="80"/>
+              <w:right w:type="dxa" w:w="120"/>
+            </w:tcMar>
+          </w:tcPr>
+          <w:p>
+            <w:r>
+              <w:rPr>
+                <w:rFonts w:ascii="Arial" w:cs="Arial" w:eastAsia="Arial" w:hAnsi="Arial"/>
+                <w:b/>
+                <w:bCs/>
+                <w:color w:val="7C3AED"/>
+                <w:sz w:val="20"/>
+                <w:szCs w:val="20"/>
+              </w:rPr>
+              <w:t xml:space="preserve">AI Market Morning Briefing — </w:t>
+            </w:r>
+            <w:r>
+              <w:rPr>
+                <w:rFonts w:ascii="Arial" w:cs="Arial" w:eastAsia="Arial" w:hAnsi="Arial"/>
+                <w:color w:val="0F172A"/>
+                <w:sz w:val="20"/>
+                <w:szCs w:val="20"/>
+              </w:rPr>
+              <w:t xml:space="preserve">Every trading day, receive an AI-generated market briefing covering overnight developments, key economic events, sector momentum, and stocks to watch. Replaces your morning news routine with focused, actionable intelligence.</w:t>
+            </w:r>
+          </w:p>
+        </w:tc>
+      </w:tr>
+      <w:tr>
+        <w:tc>
+          <w:tcPr>
+            <w:tcW w:type="dxa" w:w="1200"/>
+            <w:tcBorders>
+              <w:top w:val="single" w:color="E2E8F0" w:sz="1"/>
+              <w:left w:val="single" w:color="E2E8F0" w:sz="1"/>
+              <w:bottom w:val="single" w:color="E2E8F0" w:sz="1"/>
+              <w:right w:val="single" w:color="E2E8F0" w:sz="1"/>
+            </w:tcBorders>
+            <w:shd w:fill="D1FAE5" w:val="clear"/>
+            <w:tcMar>
+              <w:top w:type="dxa" w:w="80"/>
+              <w:left w:type="dxa" w:w="120"/>
+              <w:bottom w:type="dxa" w:w="80"/>
+              <w:right w:type="dxa" w:w="120"/>
+            </w:tcMar>
+            <w:vAlign w:val="center"/>
+          </w:tcPr>
+          <w:p>
+            <w:pPr>
+              <w:jc w:val="center"/>
+            </w:pPr>
+            <w:r>
+              <w:rPr>
+                <w:rFonts w:ascii="Arial" w:cs="Arial" w:eastAsia="Arial" w:hAnsi="Arial"/>
+                <w:b/>
+                <w:bCs/>
+                <w:color w:val="059669"/>
+                <w:sz w:val="16"/>
+                <w:szCs w:val="16"/>
+              </w:rPr>
+              <w:t xml:space="preserve">NEW</w:t>
+            </w:r>
+          </w:p>
+        </w:tc>
+        <w:tc>
+          <w:tcPr>
+            <w:tcW w:type="dxa" w:w="8160"/>
+            <w:tcBorders>
+              <w:top w:val="single" w:color="E2E8F0" w:sz="1"/>
+              <w:left w:val="single" w:color="E2E8F0" w:sz="1"/>
+              <w:bottom w:val="single" w:color="E2E8F0" w:sz="1"/>
+              <w:right w:val="single" w:color="E2E8F0" w:sz="1"/>
+            </w:tcBorders>
+            <w:tcMar>
+              <w:top w:type="dxa" w:w="80"/>
+              <w:left w:type="dxa" w:w="120"/>
+              <w:bottom w:type="dxa" w:w="80"/>
+              <w:right w:type="dxa" w:w="120"/>
+            </w:tcMar>
+          </w:tcPr>
+          <w:p>
+            <w:r>
+              <w:rPr>
+                <w:rFonts w:ascii="Arial" w:cs="Arial" w:eastAsia="Arial" w:hAnsi="Arial"/>
+                <w:b/>
+                <w:bCs/>
+                <w:color w:val="7C3AED"/>
+                <w:sz w:val="20"/>
+                <w:szCs w:val="20"/>
+              </w:rPr>
+              <w:t xml:space="preserve">Smart Watchlist Suggestions — </w:t>
+            </w:r>
+            <w:r>
+              <w:rPr>
+                <w:rFonts w:ascii="Arial" w:cs="Arial" w:eastAsia="Arial" w:hAnsi="Arial"/>
+                <w:color w:val="0F172A"/>
+                <w:sz w:val="20"/>
+                <w:szCs w:val="20"/>
+              </w:rPr>
+              <w:t xml:space="preserve">AI analyzes your trading patterns, past analyses, and portfolio composition to suggest stocks you might be interested in. Surfaces opportunities you might miss while keeping your watchlist fresh and relevant.</w:t>
+            </w:r>
+          </w:p>
+        </w:tc>
+      </w:tr>
+      <w:tr>
+        <w:tc>
+          <w:tcPr>
+            <w:tcW w:type="dxa" w:w="1200"/>
+            <w:tcBorders>
+              <w:top w:val="single" w:color="E2E8F0" w:sz="1"/>
+              <w:left w:val="single" w:color="E2E8F0" w:sz="1"/>
+              <w:bottom w:val="single" w:color="E2E8F0" w:sz="1"/>
+              <w:right w:val="single" w:color="E2E8F0" w:sz="1"/>
+            </w:tcBorders>
+            <w:shd w:fill="D1FAE5" w:val="clear"/>
+            <w:tcMar>
+              <w:top w:type="dxa" w:w="80"/>
+              <w:left w:type="dxa" w:w="120"/>
+              <w:bottom w:type="dxa" w:w="80"/>
+              <w:right w:type="dxa" w:w="120"/>
+            </w:tcMar>
+            <w:vAlign w:val="center"/>
+          </w:tcPr>
+          <w:p>
+            <w:pPr>
+              <w:jc w:val="center"/>
+            </w:pPr>
+            <w:r>
+              <w:rPr>
+                <w:rFonts w:ascii="Arial" w:cs="Arial" w:eastAsia="Arial" w:hAnsi="Arial"/>
+                <w:b/>
+                <w:bCs/>
+                <w:color w:val="059669"/>
+                <w:sz w:val="16"/>
+                <w:szCs w:val="16"/>
+              </w:rPr>
+              <w:t xml:space="preserve">NEW</w:t>
+            </w:r>
+          </w:p>
+        </w:tc>
+        <w:tc>
+          <w:tcPr>
+            <w:tcW w:type="dxa" w:w="8160"/>
+            <w:tcBorders>
+              <w:top w:val="single" w:color="E2E8F0" w:sz="1"/>
+              <w:left w:val="single" w:color="E2E8F0" w:sz="1"/>
+              <w:bottom w:val="single" w:color="E2E8F0" w:sz="1"/>
+              <w:right w:val="single" w:color="E2E8F0" w:sz="1"/>
+            </w:tcBorders>
+            <w:tcMar>
+              <w:top w:type="dxa" w:w="80"/>
+              <w:left w:type="dxa" w:w="120"/>
+              <w:bottom w:type="dxa" w:w="80"/>
+              <w:right w:type="dxa" w:w="120"/>
+            </w:tcMar>
+          </w:tcPr>
+          <w:p>
+            <w:r>
+              <w:rPr>
+                <w:rFonts w:ascii="Arial" w:cs="Arial" w:eastAsia="Arial" w:hAnsi="Arial"/>
+                <w:b/>
+                <w:bCs/>
+                <w:color w:val="7C3AED"/>
+                <w:sz w:val="20"/>
+                <w:szCs w:val="20"/>
+              </w:rPr>
+              <w:t xml:space="preserve">Trade Plan Enforcement — </w:t>
+            </w:r>
+            <w:r>
+              <w:rPr>
+                <w:rFonts w:ascii="Arial" w:cs="Arial" w:eastAsia="Arial" w:hAnsi="Arial"/>
+                <w:color w:val="0F172A"/>
+                <w:sz w:val="20"/>
+                <w:szCs w:val="20"/>
+              </w:rPr>
+              <w:t xml:space="preserve">Set personal trading rules — maximum trades per day, maximum daily loss, mandatory stop losses — and MODUS enforces them. Get warnings before breaking rules and lock yourself out of trading after hitting limits. Build iron discipline.</w:t>
+            </w:r>
+          </w:p>
+        </w:tc>
+      </w:tr>
+      <w:tr>
+        <w:tc>
+          <w:tcPr>
+            <w:tcW w:type="dxa" w:w="1200"/>
+            <w:tcBorders>
+              <w:top w:val="single" w:color="E2E8F0" w:sz="1"/>
+              <w:left w:val="single" w:color="E2E8F0" w:sz="1"/>
+              <w:bottom w:val="single" w:color="E2E8F0" w:sz="1"/>
+              <w:right w:val="single" w:color="E2E8F0" w:sz="1"/>
+            </w:tcBorders>
+            <w:shd w:fill="D1FAE5" w:val="clear"/>
+            <w:tcMar>
+              <w:top w:type="dxa" w:w="80"/>
+              <w:left w:type="dxa" w:w="120"/>
+              <w:bottom w:type="dxa" w:w="80"/>
+              <w:right w:type="dxa" w:w="120"/>
+            </w:tcMar>
+            <w:vAlign w:val="center"/>
+          </w:tcPr>
+          <w:p>
+            <w:pPr>
+              <w:jc w:val="center"/>
+            </w:pPr>
+            <w:r>
+              <w:rPr>
+                <w:rFonts w:ascii="Arial" w:cs="Arial" w:eastAsia="Arial" w:hAnsi="Arial"/>
+                <w:b/>
+                <w:bCs/>
+                <w:color w:val="059669"/>
+                <w:sz w:val="16"/>
+                <w:szCs w:val="16"/>
+              </w:rPr>
+              <w:t xml:space="preserve">NEW</w:t>
+            </w:r>
+          </w:p>
+        </w:tc>
+        <w:tc>
+          <w:tcPr>
+            <w:tcW w:type="dxa" w:w="8160"/>
+            <w:tcBorders>
+              <w:top w:val="single" w:color="E2E8F0" w:sz="1"/>
+              <w:left w:val="single" w:color="E2E8F0" w:sz="1"/>
+              <w:bottom w:val="single" w:color="E2E8F0" w:sz="1"/>
+              <w:right w:val="single" w:color="E2E8F0" w:sz="1"/>
+            </w:tcBorders>
+            <w:tcMar>
+              <w:top w:type="dxa" w:w="80"/>
+              <w:left w:type="dxa" w:w="120"/>
+              <w:bottom w:type="dxa" w:w="80"/>
+              <w:right w:type="dxa" w:w="120"/>
+            </w:tcMar>
+          </w:tcPr>
+          <w:p>
+            <w:r>
+              <w:rPr>
+                <w:rFonts w:ascii="Arial" w:cs="Arial" w:eastAsia="Arial" w:hAnsi="Arial"/>
+                <w:b/>
+                <w:bCs/>
+                <w:color w:val="7C3AED"/>
+                <w:sz w:val="20"/>
+                <w:szCs w:val="20"/>
+              </w:rPr>
+              <w:t xml:space="preserve">Chart Drawing Tools — </w:t>
+            </w:r>
+            <w:r>
+              <w:rPr>
+                <w:rFonts w:ascii="Arial" w:cs="Arial" w:eastAsia="Arial" w:hAnsi="Arial"/>
+                <w:color w:val="0F172A"/>
+                <w:sz w:val="20"/>
+                <w:szCs w:val="20"/>
+              </w:rPr>
+              <w:t xml:space="preserve">Draw trendlines, channels, horizontal support/resistance, Fibonacci retracements, rectangles, and text annotations directly on any chart. Drawings persist between sessions and can be toggled on/off.</w:t>
+            </w:r>
+          </w:p>
+        </w:tc>
+      </w:tr>
+      <w:tr>
+        <w:tc>
+          <w:tcPr>
+            <w:tcW w:type="dxa" w:w="1200"/>
+            <w:tcBorders>
+              <w:top w:val="single" w:color="E2E8F0" w:sz="1"/>
+              <w:left w:val="single" w:color="E2E8F0" w:sz="1"/>
+              <w:bottom w:val="single" w:color="E2E8F0" w:sz="1"/>
+              <w:right w:val="single" w:color="E2E8F0" w:sz="1"/>
+            </w:tcBorders>
+            <w:shd w:fill="D1FAE5" w:val="clear"/>
+            <w:tcMar>
+              <w:top w:type="dxa" w:w="80"/>
+              <w:left w:type="dxa" w:w="120"/>
+              <w:bottom w:type="dxa" w:w="80"/>
+              <w:right w:type="dxa" w:w="120"/>
+            </w:tcMar>
+            <w:vAlign w:val="center"/>
+          </w:tcPr>
+          <w:p>
+            <w:pPr>
+              <w:jc w:val="center"/>
+            </w:pPr>
+            <w:r>
+              <w:rPr>
+                <w:rFonts w:ascii="Arial" w:cs="Arial" w:eastAsia="Arial" w:hAnsi="Arial"/>
+                <w:b/>
+                <w:bCs/>
+                <w:color w:val="059669"/>
+                <w:sz w:val="16"/>
+                <w:szCs w:val="16"/>
+              </w:rPr>
+              <w:t xml:space="preserve">NEW</w:t>
+            </w:r>
+          </w:p>
+        </w:tc>
+        <w:tc>
+          <w:tcPr>
+            <w:tcW w:type="dxa" w:w="8160"/>
+            <w:tcBorders>
+              <w:top w:val="single" w:color="E2E8F0" w:sz="1"/>
+              <w:left w:val="single" w:color="E2E8F0" w:sz="1"/>
+              <w:bottom w:val="single" w:color="E2E8F0" w:sz="1"/>
+              <w:right w:val="single" w:color="E2E8F0" w:sz="1"/>
+            </w:tcBorders>
+            <w:tcMar>
+              <w:top w:type="dxa" w:w="80"/>
+              <w:left w:type="dxa" w:w="120"/>
+              <w:bottom w:type="dxa" w:w="80"/>
+              <w:right w:type="dxa" w:w="120"/>
+            </w:tcMar>
+          </w:tcPr>
+          <w:p>
+            <w:r>
+              <w:rPr>
+                <w:rFonts w:ascii="Arial" w:cs="Arial" w:eastAsia="Arial" w:hAnsi="Arial"/>
+                <w:b/>
+                <w:bCs/>
+                <w:color w:val="7C3AED"/>
+                <w:sz w:val="20"/>
+                <w:szCs w:val="20"/>
+              </w:rPr>
+              <w:t xml:space="preserve">Options Chain Viewer — </w:t>
+            </w:r>
+            <w:r>
+              <w:rPr>
+                <w:rFonts w:ascii="Arial" w:cs="Arial" w:eastAsia="Arial" w:hAnsi="Arial"/>
+                <w:color w:val="0F172A"/>
+                <w:sz w:val="20"/>
+                <w:szCs w:val="20"/>
+              </w:rPr>
+              <w:t xml:space="preserve">View the full options chain for any stock with calls and puts organized by expiration and strike price. See Greeks (Delta, Gamma, Theta, Vega), implied volatility, volume, and open interest. Essential for options traders.</w:t>
+            </w:r>
+          </w:p>
+        </w:tc>
+      </w:tr>
+      <w:tr>
+        <w:tc>
+          <w:tcPr>
+            <w:tcW w:type="dxa" w:w="1200"/>
+            <w:tcBorders>
+              <w:top w:val="single" w:color="E2E8F0" w:sz="1"/>
+              <w:left w:val="single" w:color="E2E8F0" w:sz="1"/>
+              <w:bottom w:val="single" w:color="E2E8F0" w:sz="1"/>
+              <w:right w:val="single" w:color="E2E8F0" w:sz="1"/>
+            </w:tcBorders>
+            <w:shd w:fill="D1FAE5" w:val="clear"/>
+            <w:tcMar>
+              <w:top w:type="dxa" w:w="80"/>
+              <w:left w:type="dxa" w:w="120"/>
+              <w:bottom w:type="dxa" w:w="80"/>
+              <w:right w:type="dxa" w:w="120"/>
+            </w:tcMar>
+            <w:vAlign w:val="center"/>
+          </w:tcPr>
+          <w:p>
+            <w:pPr>
+              <w:jc w:val="center"/>
+            </w:pPr>
+            <w:r>
+              <w:rPr>
+                <w:rFonts w:ascii="Arial" w:cs="Arial" w:eastAsia="Arial" w:hAnsi="Arial"/>
+                <w:b/>
+                <w:bCs/>
+                <w:color w:val="059669"/>
+                <w:sz w:val="16"/>
+                <w:szCs w:val="16"/>
+              </w:rPr>
+              <w:t xml:space="preserve">NEW</w:t>
+            </w:r>
+          </w:p>
+        </w:tc>
+        <w:tc>
+          <w:tcPr>
+            <w:tcW w:type="dxa" w:w="8160"/>
+            <w:tcBorders>
+              <w:top w:val="single" w:color="E2E8F0" w:sz="1"/>
+              <w:left w:val="single" w:color="E2E8F0" w:sz="1"/>
+              <w:bottom w:val="single" w:color="E2E8F0" w:sz="1"/>
+              <w:right w:val="single" w:color="E2E8F0" w:sz="1"/>
+            </w:tcBorders>
+            <w:tcMar>
+              <w:top w:type="dxa" w:w="80"/>
+              <w:left w:type="dxa" w:w="120"/>
+              <w:bottom w:type="dxa" w:w="80"/>
+              <w:right w:type="dxa" w:w="120"/>
+            </w:tcMar>
+          </w:tcPr>
+          <w:p>
+            <w:r>
+              <w:rPr>
+                <w:rFonts w:ascii="Arial" w:cs="Arial" w:eastAsia="Arial" w:hAnsi="Arial"/>
+                <w:b/>
+                <w:bCs/>
+                <w:color w:val="7C3AED"/>
+                <w:sz w:val="20"/>
+                <w:szCs w:val="20"/>
+              </w:rPr>
+              <w:t xml:space="preserve">Cryptocurrency Support — </w:t>
+            </w:r>
+            <w:r>
+              <w:rPr>
+                <w:rFonts w:ascii="Arial" w:cs="Arial" w:eastAsia="Arial" w:hAnsi="Arial"/>
+                <w:color w:val="0F172A"/>
+                <w:sz w:val="20"/>
+                <w:szCs w:val="20"/>
+              </w:rPr>
+              <w:t xml:space="preserve">Extend all analysis capabilities to Bitcoin, Ethereum, and the top 50 cryptocurrencies. Same AI analysis, same charting tools, same journal tracking — now for crypto markets that trade 24/7.</w:t>
+            </w:r>
+          </w:p>
+        </w:tc>
+      </w:tr>
+      <w:tr>
+        <w:tc>
+          <w:tcPr>
+            <w:tcW w:type="dxa" w:w="1200"/>
+            <w:tcBorders>
+              <w:top w:val="single" w:color="E2E8F0" w:sz="1"/>
+              <w:left w:val="single" w:color="E2E8F0" w:sz="1"/>
+              <w:bottom w:val="single" w:color="E2E8F0" w:sz="1"/>
+              <w:right w:val="single" w:color="E2E8F0" w:sz="1"/>
+            </w:tcBorders>
+            <w:shd w:fill="D1FAE5" w:val="clear"/>
+            <w:tcMar>
+              <w:top w:type="dxa" w:w="80"/>
+              <w:left w:type="dxa" w:w="120"/>
+              <w:bottom w:type="dxa" w:w="80"/>
+              <w:right w:type="dxa" w:w="120"/>
+            </w:tcMar>
+            <w:vAlign w:val="center"/>
+          </w:tcPr>
+          <w:p>
+            <w:pPr>
+              <w:jc w:val="center"/>
+            </w:pPr>
+            <w:r>
+              <w:rPr>
+                <w:rFonts w:ascii="Arial" w:cs="Arial" w:eastAsia="Arial" w:hAnsi="Arial"/>
+                <w:b/>
+                <w:bCs/>
+                <w:color w:val="059669"/>
+                <w:sz w:val="16"/>
+                <w:szCs w:val="16"/>
+              </w:rPr>
+              <w:t xml:space="preserve">NEW</w:t>
+            </w:r>
+          </w:p>
+        </w:tc>
+        <w:tc>
+          <w:tcPr>
+            <w:tcW w:type="dxa" w:w="8160"/>
+            <w:tcBorders>
+              <w:top w:val="single" w:color="E2E8F0" w:sz="1"/>
+              <w:left w:val="single" w:color="E2E8F0" w:sz="1"/>
+              <w:bottom w:val="single" w:color="E2E8F0" w:sz="1"/>
+              <w:right w:val="single" w:color="E2E8F0" w:sz="1"/>
+            </w:tcBorders>
+            <w:tcMar>
+              <w:top w:type="dxa" w:w="80"/>
+              <w:left w:type="dxa" w:w="120"/>
+              <w:bottom w:type="dxa" w:w="80"/>
+              <w:right w:type="dxa" w:w="120"/>
+            </w:tcMar>
+          </w:tcPr>
+          <w:p>
+            <w:r>
+              <w:rPr>
+                <w:rFonts w:ascii="Arial" w:cs="Arial" w:eastAsia="Arial" w:hAnsi="Arial"/>
+                <w:b/>
+                <w:bCs/>
+                <w:color w:val="7C3AED"/>
+                <w:sz w:val="20"/>
+                <w:szCs w:val="20"/>
+              </w:rPr>
+              <w:t xml:space="preserve">Custom Theme Builder — </w:t>
+            </w:r>
+            <w:r>
+              <w:rPr>
+                <w:rFonts w:ascii="Arial" w:cs="Arial" w:eastAsia="Arial" w:hAnsi="Arial"/>
+                <w:color w:val="0F172A"/>
+                <w:sz w:val="20"/>
+                <w:szCs w:val="20"/>
+              </w:rPr>
+              <w:t xml:space="preserve">Go beyond Midnight, Dark, and Light — create your own custom color themes with a visual editor. Choose accent colors, background shades, and text colors. Save and share themes with the community.</w:t>
+            </w:r>
+          </w:p>
+        </w:tc>
+      </w:tr>
+      <w:tr>
+        <w:tc>
+          <w:tcPr>
+            <w:tcW w:type="dxa" w:w="1200"/>
+            <w:tcBorders>
+              <w:top w:val="single" w:color="E2E8F0" w:sz="1"/>
+              <w:left w:val="single" w:color="E2E8F0" w:sz="1"/>
+              <w:bottom w:val="single" w:color="E2E8F0" w:sz="1"/>
+              <w:right w:val="single" w:color="E2E8F0" w:sz="1"/>
+            </w:tcBorders>
+            <w:shd w:fill="DBEAFE" w:val="clear"/>
+            <w:tcMar>
+              <w:top w:type="dxa" w:w="80"/>
+              <w:left w:type="dxa" w:w="120"/>
+              <w:bottom w:type="dxa" w:w="80"/>
+              <w:right w:type="dxa" w:w="120"/>
+            </w:tcMar>
+            <w:vAlign w:val="center"/>
+          </w:tcPr>
+          <w:p>
+            <w:pPr>
+              <w:jc w:val="center"/>
+            </w:pPr>
+            <w:r>
+              <w:rPr>
+                <w:rFonts w:ascii="Arial" w:cs="Arial" w:eastAsia="Arial" w:hAnsi="Arial"/>
+                <w:b/>
+                <w:bCs/>
+                <w:color w:val="2563EB"/>
+                <w:sz w:val="16"/>
+                <w:szCs w:val="16"/>
+              </w:rPr>
+              <w:t xml:space="preserve">IMPROVED</w:t>
+            </w:r>
+          </w:p>
+        </w:tc>
+        <w:tc>
+          <w:tcPr>
+            <w:tcW w:type="dxa" w:w="8160"/>
+            <w:tcBorders>
+              <w:top w:val="single" w:color="E2E8F0" w:sz="1"/>
+              <w:left w:val="single" w:color="E2E8F0" w:sz="1"/>
+              <w:bottom w:val="single" w:color="E2E8F0" w:sz="1"/>
+              <w:right w:val="single" w:color="E2E8F0" w:sz="1"/>
+            </w:tcBorders>
+            <w:tcMar>
+              <w:top w:type="dxa" w:w="80"/>
+              <w:left w:type="dxa" w:w="120"/>
+              <w:bottom w:type="dxa" w:w="80"/>
+              <w:right w:type="dxa" w:w="120"/>
+            </w:tcMar>
+          </w:tcPr>
+          <w:p>
+            <w:r>
+              <w:rPr>
+                <w:rFonts w:ascii="Arial" w:cs="Arial" w:eastAsia="Arial" w:hAnsi="Arial"/>
+                <w:b/>
+                <w:bCs/>
+                <w:color w:val="7C3AED"/>
+                <w:sz w:val="20"/>
+                <w:szCs w:val="20"/>
+              </w:rPr>
+              <w:t xml:space="preserve">Original Favicon Restored — </w:t>
+            </w:r>
+            <w:r>
+              <w:rPr>
+                <w:rFonts w:ascii="Arial" w:cs="Arial" w:eastAsia="Arial" w:hAnsi="Arial"/>
+                <w:color w:val="0F172A"/>
+                <w:sz w:val="20"/>
+                <w:szCs w:val="20"/>
+              </w:rPr>
+              <w:t xml:space="preserve">Reverted to the original chart line favicon by popular demand. The clean, recognizable purple chart icon returns to your browser tab.</w:t>
+            </w:r>
+          </w:p>
+        </w:tc>
+      </w:tr>
+      <w:tr>
+        <w:tc>
+          <w:tcPr>
+            <w:tcW w:type="dxa" w:w="1200"/>
+            <w:tcBorders>
+              <w:top w:val="single" w:color="E2E8F0" w:sz="1"/>
+              <w:left w:val="single" w:color="E2E8F0" w:sz="1"/>
+              <w:bottom w:val="single" w:color="E2E8F0" w:sz="1"/>
+              <w:right w:val="single" w:color="E2E8F0" w:sz="1"/>
+            </w:tcBorders>
+            <w:shd w:fill="DBEAFE" w:val="clear"/>
+            <w:tcMar>
+              <w:top w:type="dxa" w:w="80"/>
+              <w:left w:type="dxa" w:w="120"/>
+              <w:bottom w:type="dxa" w:w="80"/>
+              <w:right w:type="dxa" w:w="120"/>
+            </w:tcMar>
+            <w:vAlign w:val="center"/>
+          </w:tcPr>
+          <w:p>
+            <w:pPr>
+              <w:jc w:val="center"/>
+            </w:pPr>
+            <w:r>
+              <w:rPr>
+                <w:rFonts w:ascii="Arial" w:cs="Arial" w:eastAsia="Arial" w:hAnsi="Arial"/>
+                <w:b/>
+                <w:bCs/>
+                <w:color w:val="2563EB"/>
+                <w:sz w:val="16"/>
+                <w:szCs w:val="16"/>
+              </w:rPr>
+              <w:t xml:space="preserve">IMPROVED</w:t>
+            </w:r>
+          </w:p>
+        </w:tc>
+        <w:tc>
+          <w:tcPr>
+            <w:tcW w:type="dxa" w:w="8160"/>
+            <w:tcBorders>
+              <w:top w:val="single" w:color="E2E8F0" w:sz="1"/>
+              <w:left w:val="single" w:color="E2E8F0" w:sz="1"/>
+              <w:bottom w:val="single" w:color="E2E8F0" w:sz="1"/>
+              <w:right w:val="single" w:color="E2E8F0" w:sz="1"/>
+            </w:tcBorders>
+            <w:tcMar>
+              <w:top w:type="dxa" w:w="80"/>
+              <w:left w:type="dxa" w:w="120"/>
+              <w:bottom w:type="dxa" w:w="80"/>
+              <w:right w:type="dxa" w:w="120"/>
+            </w:tcMar>
+          </w:tcPr>
+          <w:p>
+            <w:r>
+              <w:rPr>
+                <w:rFonts w:ascii="Arial" w:cs="Arial" w:eastAsia="Arial" w:hAnsi="Arial"/>
+                <w:b/>
+                <w:bCs/>
+                <w:color w:val="7C3AED"/>
+                <w:sz w:val="20"/>
+                <w:szCs w:val="20"/>
+              </w:rPr>
+              <w:t xml:space="preserve">v3.0.0 Feature Roadmap — </w:t>
+            </w:r>
+            <w:r>
+              <w:rPr>
+                <w:rFonts w:ascii="Arial" w:cs="Arial" w:eastAsia="Arial" w:hAnsi="Arial"/>
+                <w:color w:val="0F172A"/>
+                <w:sz w:val="20"/>
+                <w:szCs w:val="20"/>
+              </w:rPr>
+              <w:t xml:space="preserve">This release establishes the foundation for 40+ major features planned for the MODUS v3 series. The roadmap includes paper trading, brokerage integration, AI coaching, and much more.</w:t>
+            </w:r>
+          </w:p>
+        </w:tc>
+      </w:tr>
+    </w:tbl>
+    <w:p>
+      <w:pPr>
+        <w:spacing w:before="300" w:after="300"/>
+      </w:pPr>
+    </w:p>
+    <w:tbl>
+      <w:tblPr>
+        <w:tblW w:type="dxa" w:w="9360"/>
+        <w:tblBorders>
+          <w:top w:val="single" w:color="auto" w:sz="4"/>
+          <w:left w:val="single" w:color="auto" w:sz="4"/>
+          <w:bottom w:val="single" w:color="auto" w:sz="4"/>
+          <w:right w:val="single" w:color="auto" w:sz="4"/>
+          <w:insideH w:val="single" w:color="auto" w:sz="4"/>
+          <w:insideV w:val="single" w:color="auto" w:sz="4"/>
+        </w:tblBorders>
+      </w:tblPr>
+      <w:tblGrid>
+        <w:gridCol w:w="1200"/>
+        <w:gridCol w:w="8160"/>
+      </w:tblGrid>
+      <w:tr>
+        <w:tc>
+          <w:tcPr>
+            <w:tcW w:type="dxa" w:w="9360"/>
+            <w:gridSpan w:val="2"/>
+            <w:tcBorders>
+              <w:top w:val="single" w:color="E2E8F0" w:sz="1"/>
+              <w:left w:val="single" w:color="E2E8F0" w:sz="1"/>
+              <w:bottom w:val="single" w:color="E2E8F0" w:sz="1"/>
+              <w:right w:val="single" w:color="E2E8F0" w:sz="1"/>
+            </w:tcBorders>
+            <w:shd w:fill="0F172A" w:val="clear"/>
+            <w:tcMar>
+              <w:top w:type="dxa" w:w="120"/>
+              <w:left w:type="dxa" w:w="160"/>
+              <w:bottom w:type="dxa" w:w="120"/>
+              <w:right w:type="dxa" w:w="160"/>
+            </w:tcMar>
+          </w:tcPr>
+          <w:p>
+            <w:r>
+              <w:rPr>
+                <w:rFonts w:ascii="Arial" w:cs="Arial" w:eastAsia="Arial" w:hAnsi="Arial"/>
+                <w:b/>
+                <w:bCs/>
+                <w:color w:val="FFFFFF"/>
+                <w:sz w:val="28"/>
+                <w:szCs w:val="28"/>
+              </w:rPr>
+              <w:t xml:space="preserve">v2.5.0</w:t>
+            </w:r>
+            <w:r>
+              <w:rPr>
+                <w:rFonts w:ascii="Arial" w:cs="Arial" w:eastAsia="Arial" w:hAnsi="Arial"/>
+                <w:color w:val="94A3B8"/>
+                <w:sz w:val="20"/>
+                <w:szCs w:val="20"/>
+              </w:rPr>
+              <w:t xml:space="preserve">   —   February 8, 2026</w:t>
+            </w:r>
+          </w:p>
+        </w:tc>
+      </w:tr>
+      <w:tr>
+        <w:tc>
+          <w:tcPr>
+            <w:tcW w:type="dxa" w:w="9360"/>
+            <w:gridSpan w:val="2"/>
+            <w:tcBorders>
+              <w:top w:val="single" w:color="E2E8F0" w:sz="1"/>
+              <w:left w:val="single" w:color="E2E8F0" w:sz="1"/>
+              <w:bottom w:val="single" w:color="E2E8F0" w:sz="1"/>
+              <w:right w:val="single" w:color="E2E8F0" w:sz="1"/>
+            </w:tcBorders>
+            <w:shd w:fill="EFF6FF" w:val="clear"/>
+            <w:tcMar>
+              <w:top w:type="dxa" w:w="80"/>
+              <w:left w:type="dxa" w:w="160"/>
+              <w:bottom w:type="dxa" w:w="80"/>
+              <w:right w:type="dxa" w:w="160"/>
+            </w:tcMar>
+          </w:tcPr>
+          <w:p>
+            <w:r>
+              <w:rPr>
+                <w:rFonts w:ascii="Arial" w:cs="Arial" w:eastAsia="Arial" w:hAnsi="Arial"/>
+                <w:i/>
+                <w:iCs/>
+                <w:color w:val="334155"/>
+                <w:sz w:val="22"/>
+                <w:szCs w:val="22"/>
+              </w:rPr>
+              <w:t xml:space="preserve">Tracked Targets Overhaul, New Widgets &amp; Cross-Device Fixes</w:t>
+            </w:r>
+          </w:p>
+        </w:tc>
+      </w:tr>
+      <w:tr>
+        <w:tc>
+          <w:tcPr>
+            <w:tcW w:type="dxa" w:w="1200"/>
+            <w:tcBorders>
+              <w:top w:val="single" w:color="E2E8F0" w:sz="1"/>
+              <w:left w:val="single" w:color="E2E8F0" w:sz="1"/>
+              <w:bottom w:val="single" w:color="E2E8F0" w:sz="1"/>
+              <w:right w:val="single" w:color="E2E8F0" w:sz="1"/>
+            </w:tcBorders>
+            <w:shd w:fill="D1FAE5" w:val="clear"/>
+            <w:tcMar>
+              <w:top w:type="dxa" w:w="80"/>
+              <w:left w:type="dxa" w:w="120"/>
+              <w:bottom w:type="dxa" w:w="80"/>
+              <w:right w:type="dxa" w:w="120"/>
+            </w:tcMar>
+            <w:vAlign w:val="center"/>
+          </w:tcPr>
+          <w:p>
+            <w:pPr>
+              <w:jc w:val="center"/>
+            </w:pPr>
+            <w:r>
+              <w:rPr>
+                <w:rFonts w:ascii="Arial" w:cs="Arial" w:eastAsia="Arial" w:hAnsi="Arial"/>
+                <w:b/>
+                <w:bCs/>
+                <w:color w:val="059669"/>
+                <w:sz w:val="16"/>
+                <w:szCs w:val="16"/>
+              </w:rPr>
+              <w:t xml:space="preserve">NEW</w:t>
+            </w:r>
+          </w:p>
+        </w:tc>
+        <w:tc>
+          <w:tcPr>
+            <w:tcW w:type="dxa" w:w="8160"/>
+            <w:tcBorders>
+              <w:top w:val="single" w:color="E2E8F0" w:sz="1"/>
+              <w:left w:val="single" w:color="E2E8F0" w:sz="1"/>
+              <w:bottom w:val="single" w:color="E2E8F0" w:sz="1"/>
+              <w:right w:val="single" w:color="E2E8F0" w:sz="1"/>
+            </w:tcBorders>
+            <w:tcMar>
+              <w:top w:type="dxa" w:w="80"/>
+              <w:left w:type="dxa" w:w="120"/>
+              <w:bottom w:type="dxa" w:w="80"/>
+              <w:right w:type="dxa" w:w="120"/>
+            </w:tcMar>
+          </w:tcPr>
+          <w:p>
+            <w:r>
+              <w:rPr>
+                <w:rFonts w:ascii="Arial" w:cs="Arial" w:eastAsia="Arial" w:hAnsi="Arial"/>
+                <w:b/>
+                <w:bCs/>
+                <w:color w:val="7C3AED"/>
+                <w:sz w:val="20"/>
+                <w:szCs w:val="20"/>
+              </w:rPr>
+              <w:t xml:space="preserve">Tracked Targets Redesign — </w:t>
+            </w:r>
+            <w:r>
+              <w:rPr>
+                <w:rFonts w:ascii="Arial" w:cs="Arial" w:eastAsia="Arial" w:hAnsi="Arial"/>
+                <w:color w:val="0F172A"/>
+                <w:sz w:val="20"/>
+                <w:szCs w:val="20"/>
+              </w:rPr>
+              <w:t xml:space="preserve">Completely redesigned the price target tracking display. Each target now shows Entry, Target, and Stop prices in a clean 3-column grid with color-coded values (green for targets, red for stops). Status badges show Active, Hit, or Stopped.</w:t>
+            </w:r>
+          </w:p>
+        </w:tc>
+      </w:tr>
+      <w:tr>
+        <w:tc>
+          <w:tcPr>
+            <w:tcW w:type="dxa" w:w="1200"/>
+            <w:tcBorders>
+              <w:top w:val="single" w:color="E2E8F0" w:sz="1"/>
+              <w:left w:val="single" w:color="E2E8F0" w:sz="1"/>
+              <w:bottom w:val="single" w:color="E2E8F0" w:sz="1"/>
+              <w:right w:val="single" w:color="E2E8F0" w:sz="1"/>
+            </w:tcBorders>
+            <w:shd w:fill="D1FAE5" w:val="clear"/>
+            <w:tcMar>
+              <w:top w:type="dxa" w:w="80"/>
+              <w:left w:type="dxa" w:w="120"/>
+              <w:bottom w:type="dxa" w:w="80"/>
+              <w:right w:type="dxa" w:w="120"/>
+            </w:tcMar>
+            <w:vAlign w:val="center"/>
+          </w:tcPr>
+          <w:p>
+            <w:pPr>
+              <w:jc w:val="center"/>
+            </w:pPr>
+            <w:r>
+              <w:rPr>
+                <w:rFonts w:ascii="Arial" w:cs="Arial" w:eastAsia="Arial" w:hAnsi="Arial"/>
+                <w:b/>
+                <w:bCs/>
+                <w:color w:val="059669"/>
+                <w:sz w:val="16"/>
+                <w:szCs w:val="16"/>
+              </w:rPr>
+              <w:t xml:space="preserve">NEW</w:t>
+            </w:r>
+          </w:p>
+        </w:tc>
+        <w:tc>
+          <w:tcPr>
+            <w:tcW w:type="dxa" w:w="8160"/>
+            <w:tcBorders>
+              <w:top w:val="single" w:color="E2E8F0" w:sz="1"/>
+              <w:left w:val="single" w:color="E2E8F0" w:sz="1"/>
+              <w:bottom w:val="single" w:color="E2E8F0" w:sz="1"/>
+              <w:right w:val="single" w:color="E2E8F0" w:sz="1"/>
+            </w:tcBorders>
+            <w:tcMar>
+              <w:top w:type="dxa" w:w="80"/>
+              <w:left w:type="dxa" w:w="120"/>
+              <w:bottom w:type="dxa" w:w="80"/>
+              <w:right w:type="dxa" w:w="120"/>
+            </w:tcMar>
+          </w:tcPr>
+          <w:p>
+            <w:r>
+              <w:rPr>
+                <w:rFonts w:ascii="Arial" w:cs="Arial" w:eastAsia="Arial" w:hAnsi="Arial"/>
+                <w:b/>
+                <w:bCs/>
+                <w:color w:val="7C3AED"/>
+                <w:sz w:val="20"/>
+                <w:szCs w:val="20"/>
+              </w:rPr>
+              <w:t xml:space="preserve">Market Hours Countdown Widget — </w:t>
+            </w:r>
+            <w:r>
+              <w:rPr>
+                <w:rFonts w:ascii="Arial" w:cs="Arial" w:eastAsia="Arial" w:hAnsi="Arial"/>
+                <w:color w:val="0F172A"/>
+                <w:sz w:val="20"/>
+                <w:szCs w:val="20"/>
+              </w:rPr>
+              <w:t xml:space="preserve">New dashboard widget showing live countdown to market open or close. Displays current market status (Pre-Market, Open, After Hours, Closed, Weekend) with time remaining until the next market event.</w:t>
+            </w:r>
+          </w:p>
+        </w:tc>
+      </w:tr>
+      <w:tr>
+        <w:tc>
+          <w:tcPr>
+            <w:tcW w:type="dxa" w:w="1200"/>
+            <w:tcBorders>
+              <w:top w:val="single" w:color="E2E8F0" w:sz="1"/>
+              <w:left w:val="single" w:color="E2E8F0" w:sz="1"/>
+              <w:bottom w:val="single" w:color="E2E8F0" w:sz="1"/>
+              <w:right w:val="single" w:color="E2E8F0" w:sz="1"/>
+            </w:tcBorders>
+            <w:shd w:fill="D1FAE5" w:val="clear"/>
+            <w:tcMar>
+              <w:top w:type="dxa" w:w="80"/>
+              <w:left w:type="dxa" w:w="120"/>
+              <w:bottom w:type="dxa" w:w="80"/>
+              <w:right w:type="dxa" w:w="120"/>
+            </w:tcMar>
+            <w:vAlign w:val="center"/>
+          </w:tcPr>
+          <w:p>
+            <w:pPr>
+              <w:jc w:val="center"/>
+            </w:pPr>
+            <w:r>
+              <w:rPr>
+                <w:rFonts w:ascii="Arial" w:cs="Arial" w:eastAsia="Arial" w:hAnsi="Arial"/>
+                <w:b/>
+                <w:bCs/>
+                <w:color w:val="059669"/>
+                <w:sz w:val="16"/>
+                <w:szCs w:val="16"/>
+              </w:rPr>
+              <w:t xml:space="preserve">NEW</w:t>
+            </w:r>
+          </w:p>
+        </w:tc>
+        <w:tc>
+          <w:tcPr>
+            <w:tcW w:type="dxa" w:w="8160"/>
+            <w:tcBorders>
+              <w:top w:val="single" w:color="E2E8F0" w:sz="1"/>
+              <w:left w:val="single" w:color="E2E8F0" w:sz="1"/>
+              <w:bottom w:val="single" w:color="E2E8F0" w:sz="1"/>
+              <w:right w:val="single" w:color="E2E8F0" w:sz="1"/>
+            </w:tcBorders>
+            <w:tcMar>
+              <w:top w:type="dxa" w:w="80"/>
+              <w:left w:type="dxa" w:w="120"/>
+              <w:bottom w:type="dxa" w:w="80"/>
+              <w:right w:type="dxa" w:w="120"/>
+            </w:tcMar>
+          </w:tcPr>
+          <w:p>
+            <w:r>
+              <w:rPr>
+                <w:rFonts w:ascii="Arial" w:cs="Arial" w:eastAsia="Arial" w:hAnsi="Arial"/>
+                <w:b/>
+                <w:bCs/>
+                <w:color w:val="7C3AED"/>
+                <w:sz w:val="20"/>
+                <w:szCs w:val="20"/>
+              </w:rPr>
+              <w:t xml:space="preserve">Economic Calendar Widget — </w:t>
+            </w:r>
+            <w:r>
+              <w:rPr>
+                <w:rFonts w:ascii="Arial" w:cs="Arial" w:eastAsia="Arial" w:hAnsi="Arial"/>
+                <w:color w:val="0F172A"/>
+                <w:sz w:val="20"/>
+                <w:szCs w:val="20"/>
+              </w:rPr>
+              <w:t xml:space="preserve">Upcoming economic events that move markets — CPI reports, FOMC minutes, GDP releases, retail sales, PMI data, and consumer confidence. Each event shows its date and impact level (High/Medium).</w:t>
+            </w:r>
+          </w:p>
+        </w:tc>
+      </w:tr>
+      <w:tr>
+        <w:tc>
+          <w:tcPr>
+            <w:tcW w:type="dxa" w:w="1200"/>
+            <w:tcBorders>
+              <w:top w:val="single" w:color="E2E8F0" w:sz="1"/>
+              <w:left w:val="single" w:color="E2E8F0" w:sz="1"/>
+              <w:bottom w:val="single" w:color="E2E8F0" w:sz="1"/>
+              <w:right w:val="single" w:color="E2E8F0" w:sz="1"/>
+            </w:tcBorders>
+            <w:shd w:fill="D1FAE5" w:val="clear"/>
+            <w:tcMar>
+              <w:top w:type="dxa" w:w="80"/>
+              <w:left w:type="dxa" w:w="120"/>
+              <w:bottom w:type="dxa" w:w="80"/>
+              <w:right w:type="dxa" w:w="120"/>
+            </w:tcMar>
+            <w:vAlign w:val="center"/>
+          </w:tcPr>
+          <w:p>
+            <w:pPr>
+              <w:jc w:val="center"/>
+            </w:pPr>
+            <w:r>
+              <w:rPr>
+                <w:rFonts w:ascii="Arial" w:cs="Arial" w:eastAsia="Arial" w:hAnsi="Arial"/>
+                <w:b/>
+                <w:bCs/>
+                <w:color w:val="059669"/>
+                <w:sz w:val="16"/>
+                <w:szCs w:val="16"/>
+              </w:rPr>
+              <w:t xml:space="preserve">NEW</w:t>
+            </w:r>
+          </w:p>
+        </w:tc>
+        <w:tc>
+          <w:tcPr>
+            <w:tcW w:type="dxa" w:w="8160"/>
+            <w:tcBorders>
+              <w:top w:val="single" w:color="E2E8F0" w:sz="1"/>
+              <w:left w:val="single" w:color="E2E8F0" w:sz="1"/>
+              <w:bottom w:val="single" w:color="E2E8F0" w:sz="1"/>
+              <w:right w:val="single" w:color="E2E8F0" w:sz="1"/>
+            </w:tcBorders>
+            <w:tcMar>
+              <w:top w:type="dxa" w:w="80"/>
+              <w:left w:type="dxa" w:w="120"/>
+              <w:bottom w:type="dxa" w:w="80"/>
+              <w:right w:type="dxa" w:w="120"/>
+            </w:tcMar>
+          </w:tcPr>
+          <w:p>
+            <w:r>
+              <w:rPr>
+                <w:rFonts w:ascii="Arial" w:cs="Arial" w:eastAsia="Arial" w:hAnsi="Arial"/>
+                <w:b/>
+                <w:bCs/>
+                <w:color w:val="7C3AED"/>
+                <w:sz w:val="20"/>
+                <w:szCs w:val="20"/>
+              </w:rPr>
+              <w:t xml:space="preserve">Portfolio Heat Map Widget — </w:t>
+            </w:r>
+            <w:r>
+              <w:rPr>
+                <w:rFonts w:ascii="Arial" w:cs="Arial" w:eastAsia="Arial" w:hAnsi="Arial"/>
+                <w:color w:val="0F172A"/>
+                <w:sz w:val="20"/>
+                <w:szCs w:val="20"/>
+              </w:rPr>
+              <w:t xml:space="preserve">Visual grid of your open positions colored by daily P&amp;L performance. Green cells for profitable positions, red for losing ones. Click any position to jump to its chart. Instant visual scan of your portfolio health.</w:t>
+            </w:r>
+          </w:p>
+        </w:tc>
+      </w:tr>
+      <w:tr>
+        <w:tc>
+          <w:tcPr>
+            <w:tcW w:type="dxa" w:w="1200"/>
+            <w:tcBorders>
+              <w:top w:val="single" w:color="E2E8F0" w:sz="1"/>
+              <w:left w:val="single" w:color="E2E8F0" w:sz="1"/>
+              <w:bottom w:val="single" w:color="E2E8F0" w:sz="1"/>
+              <w:right w:val="single" w:color="E2E8F0" w:sz="1"/>
+            </w:tcBorders>
+            <w:shd w:fill="D1FAE5" w:val="clear"/>
+            <w:tcMar>
+              <w:top w:type="dxa" w:w="80"/>
+              <w:left w:type="dxa" w:w="120"/>
+              <w:bottom w:type="dxa" w:w="80"/>
+              <w:right w:type="dxa" w:w="120"/>
+            </w:tcMar>
+            <w:vAlign w:val="center"/>
+          </w:tcPr>
+          <w:p>
+            <w:pPr>
+              <w:jc w:val="center"/>
+            </w:pPr>
+            <w:r>
+              <w:rPr>
+                <w:rFonts w:ascii="Arial" w:cs="Arial" w:eastAsia="Arial" w:hAnsi="Arial"/>
+                <w:b/>
+                <w:bCs/>
+                <w:color w:val="059669"/>
+                <w:sz w:val="16"/>
+                <w:szCs w:val="16"/>
+              </w:rPr>
+              <w:t xml:space="preserve">NEW</w:t>
+            </w:r>
+          </w:p>
+        </w:tc>
+        <w:tc>
+          <w:tcPr>
+            <w:tcW w:type="dxa" w:w="8160"/>
+            <w:tcBorders>
+              <w:top w:val="single" w:color="E2E8F0" w:sz="1"/>
+              <w:left w:val="single" w:color="E2E8F0" w:sz="1"/>
+              <w:bottom w:val="single" w:color="E2E8F0" w:sz="1"/>
+              <w:right w:val="single" w:color="E2E8F0" w:sz="1"/>
+            </w:tcBorders>
+            <w:tcMar>
+              <w:top w:type="dxa" w:w="80"/>
+              <w:left w:type="dxa" w:w="120"/>
+              <w:bottom w:type="dxa" w:w="80"/>
+              <w:right w:type="dxa" w:w="120"/>
+            </w:tcMar>
+          </w:tcPr>
+          <w:p>
+            <w:r>
+              <w:rPr>
+                <w:rFonts w:ascii="Arial" w:cs="Arial" w:eastAsia="Arial" w:hAnsi="Arial"/>
+                <w:b/>
+                <w:bCs/>
+                <w:color w:val="7C3AED"/>
+                <w:sz w:val="20"/>
+                <w:szCs w:val="20"/>
+              </w:rPr>
+              <w:t xml:space="preserve">Watchlist Alert Infrastructure — </w:t>
+            </w:r>
+            <w:r>
+              <w:rPr>
+                <w:rFonts w:ascii="Arial" w:cs="Arial" w:eastAsia="Arial" w:hAnsi="Arial"/>
+                <w:color w:val="0F172A"/>
+                <w:sz w:val="20"/>
+                <w:szCs w:val="20"/>
+              </w:rPr>
+              <w:t xml:space="preserve">Backend state management for price alerts on watchlist stocks. Set target prices and get notified when they hit. Foundation for the full alert system in v3.</w:t>
+            </w:r>
+          </w:p>
+        </w:tc>
+      </w:tr>
+      <w:tr>
+        <w:tc>
+          <w:tcPr>
+            <w:tcW w:type="dxa" w:w="1200"/>
+            <w:tcBorders>
+              <w:top w:val="single" w:color="E2E8F0" w:sz="1"/>
+              <w:left w:val="single" w:color="E2E8F0" w:sz="1"/>
+              <w:bottom w:val="single" w:color="E2E8F0" w:sz="1"/>
+              <w:right w:val="single" w:color="E2E8F0" w:sz="1"/>
+            </w:tcBorders>
+            <w:shd w:fill="D1FAE5" w:val="clear"/>
+            <w:tcMar>
+              <w:top w:type="dxa" w:w="80"/>
+              <w:left w:type="dxa" w:w="120"/>
+              <w:bottom w:type="dxa" w:w="80"/>
+              <w:right w:type="dxa" w:w="120"/>
+            </w:tcMar>
+            <w:vAlign w:val="center"/>
+          </w:tcPr>
+          <w:p>
+            <w:pPr>
+              <w:jc w:val="center"/>
+            </w:pPr>
+            <w:r>
+              <w:rPr>
+                <w:rFonts w:ascii="Arial" w:cs="Arial" w:eastAsia="Arial" w:hAnsi="Arial"/>
+                <w:b/>
+                <w:bCs/>
+                <w:color w:val="059669"/>
+                <w:sz w:val="16"/>
+                <w:szCs w:val="16"/>
+              </w:rPr>
+              <w:t xml:space="preserve">NEW</w:t>
+            </w:r>
+          </w:p>
+        </w:tc>
+        <w:tc>
+          <w:tcPr>
+            <w:tcW w:type="dxa" w:w="8160"/>
+            <w:tcBorders>
+              <w:top w:val="single" w:color="E2E8F0" w:sz="1"/>
+              <w:left w:val="single" w:color="E2E8F0" w:sz="1"/>
+              <w:bottom w:val="single" w:color="E2E8F0" w:sz="1"/>
+              <w:right w:val="single" w:color="E2E8F0" w:sz="1"/>
+            </w:tcBorders>
+            <w:tcMar>
+              <w:top w:type="dxa" w:w="80"/>
+              <w:left w:type="dxa" w:w="120"/>
+              <w:bottom w:type="dxa" w:w="80"/>
+              <w:right w:type="dxa" w:w="120"/>
+            </w:tcMar>
+          </w:tcPr>
+          <w:p>
+            <w:r>
+              <w:rPr>
+                <w:rFonts w:ascii="Arial" w:cs="Arial" w:eastAsia="Arial" w:hAnsi="Arial"/>
+                <w:b/>
+                <w:bCs/>
+                <w:color w:val="7C3AED"/>
+                <w:sz w:val="20"/>
+                <w:szCs w:val="20"/>
+              </w:rPr>
+              <w:t xml:space="preserve">Dashboard Layout System — </w:t>
+            </w:r>
+            <w:r>
+              <w:rPr>
+                <w:rFonts w:ascii="Arial" w:cs="Arial" w:eastAsia="Arial" w:hAnsi="Arial"/>
+                <w:color w:val="0F172A"/>
+                <w:sz w:val="20"/>
+                <w:szCs w:val="20"/>
+              </w:rPr>
+              <w:t xml:space="preserve">Save and switch between multiple dashboard configurations. Create different layouts for day trading, swing trading, or research. Each layout remembers its own widget arrangement.</w:t>
+            </w:r>
+          </w:p>
+        </w:tc>
+      </w:tr>
+      <w:tr>
+        <w:tc>
+          <w:tcPr>
+            <w:tcW w:type="dxa" w:w="1200"/>
+            <w:tcBorders>
+              <w:top w:val="single" w:color="E2E8F0" w:sz="1"/>
+              <w:left w:val="single" w:color="E2E8F0" w:sz="1"/>
+              <w:bottom w:val="single" w:color="E2E8F0" w:sz="1"/>
+              <w:right w:val="single" w:color="E2E8F0" w:sz="1"/>
+            </w:tcBorders>
+            <w:shd w:fill="DBEAFE" w:val="clear"/>
+            <w:tcMar>
+              <w:top w:type="dxa" w:w="80"/>
+              <w:left w:type="dxa" w:w="120"/>
+              <w:bottom w:type="dxa" w:w="80"/>
+              <w:right w:type="dxa" w:w="120"/>
+            </w:tcMar>
+            <w:vAlign w:val="center"/>
+          </w:tcPr>
+          <w:p>
+            <w:pPr>
+              <w:jc w:val="center"/>
+            </w:pPr>
+            <w:r>
+              <w:rPr>
+                <w:rFonts w:ascii="Arial" w:cs="Arial" w:eastAsia="Arial" w:hAnsi="Arial"/>
+                <w:b/>
+                <w:bCs/>
+                <w:color w:val="2563EB"/>
+                <w:sz w:val="16"/>
+                <w:szCs w:val="16"/>
+              </w:rPr>
+              <w:t xml:space="preserve">IMPROVED</w:t>
+            </w:r>
+          </w:p>
+        </w:tc>
+        <w:tc>
+          <w:tcPr>
+            <w:tcW w:type="dxa" w:w="8160"/>
+            <w:tcBorders>
+              <w:top w:val="single" w:color="E2E8F0" w:sz="1"/>
+              <w:left w:val="single" w:color="E2E8F0" w:sz="1"/>
+              <w:bottom w:val="single" w:color="E2E8F0" w:sz="1"/>
+              <w:right w:val="single" w:color="E2E8F0" w:sz="1"/>
+            </w:tcBorders>
+            <w:tcMar>
+              <w:top w:type="dxa" w:w="80"/>
+              <w:left w:type="dxa" w:w="120"/>
+              <w:bottom w:type="dxa" w:w="80"/>
+              <w:right w:type="dxa" w:w="120"/>
+            </w:tcMar>
+          </w:tcPr>
+          <w:p>
+            <w:r>
+              <w:rPr>
+                <w:rFonts w:ascii="Arial" w:cs="Arial" w:eastAsia="Arial" w:hAnsi="Arial"/>
+                <w:b/>
+                <w:bCs/>
+                <w:color w:val="7C3AED"/>
+                <w:sz w:val="20"/>
+                <w:szCs w:val="20"/>
+              </w:rPr>
+              <w:t xml:space="preserve">Community Feed Login Gate — </w:t>
+            </w:r>
+            <w:r>
+              <w:rPr>
+                <w:rFonts w:ascii="Arial" w:cs="Arial" w:eastAsia="Arial" w:hAnsi="Arial"/>
+                <w:color w:val="0F172A"/>
+                <w:sz w:val="20"/>
+                <w:szCs w:val="20"/>
+              </w:rPr>
+              <w:t xml:space="preserve">Public and Private community modes now require authentication. Clear sign-in prompt appears with a login button when you try to access cloud-synced modes without being logged in.</w:t>
+            </w:r>
+          </w:p>
+        </w:tc>
+      </w:tr>
+      <w:tr>
+        <w:tc>
+          <w:tcPr>
+            <w:tcW w:type="dxa" w:w="1200"/>
+            <w:tcBorders>
+              <w:top w:val="single" w:color="E2E8F0" w:sz="1"/>
+              <w:left w:val="single" w:color="E2E8F0" w:sz="1"/>
+              <w:bottom w:val="single" w:color="E2E8F0" w:sz="1"/>
+              <w:right w:val="single" w:color="E2E8F0" w:sz="1"/>
+            </w:tcBorders>
+            <w:shd w:fill="DBEAFE" w:val="clear"/>
+            <w:tcMar>
+              <w:top w:type="dxa" w:w="80"/>
+              <w:left w:type="dxa" w:w="120"/>
+              <w:bottom w:type="dxa" w:w="80"/>
+              <w:right w:type="dxa" w:w="120"/>
+            </w:tcMar>
+            <w:vAlign w:val="center"/>
+          </w:tcPr>
+          <w:p>
+            <w:pPr>
+              <w:jc w:val="center"/>
+            </w:pPr>
+            <w:r>
+              <w:rPr>
+                <w:rFonts w:ascii="Arial" w:cs="Arial" w:eastAsia="Arial" w:hAnsi="Arial"/>
+                <w:b/>
+                <w:bCs/>
+                <w:color w:val="2563EB"/>
+                <w:sz w:val="16"/>
+                <w:szCs w:val="16"/>
+              </w:rPr>
+              <w:t xml:space="preserve">IMPROVED</w:t>
+            </w:r>
+          </w:p>
+        </w:tc>
+        <w:tc>
+          <w:tcPr>
+            <w:tcW w:type="dxa" w:w="8160"/>
+            <w:tcBorders>
+              <w:top w:val="single" w:color="E2E8F0" w:sz="1"/>
+              <w:left w:val="single" w:color="E2E8F0" w:sz="1"/>
+              <w:bottom w:val="single" w:color="E2E8F0" w:sz="1"/>
+              <w:right w:val="single" w:color="E2E8F0" w:sz="1"/>
+            </w:tcBorders>
+            <w:tcMar>
+              <w:top w:type="dxa" w:w="80"/>
+              <w:left w:type="dxa" w:w="120"/>
+              <w:bottom w:type="dxa" w:w="80"/>
+              <w:right w:type="dxa" w:w="120"/>
+            </w:tcMar>
+          </w:tcPr>
+          <w:p>
+            <w:r>
+              <w:rPr>
+                <w:rFonts w:ascii="Arial" w:cs="Arial" w:eastAsia="Arial" w:hAnsi="Arial"/>
+                <w:b/>
+                <w:bCs/>
+                <w:color w:val="7C3AED"/>
+                <w:sz w:val="20"/>
+                <w:szCs w:val="20"/>
+              </w:rPr>
+              <w:t xml:space="preserve">Target Price Formatting — </w:t>
+            </w:r>
+            <w:r>
+              <w:rPr>
+                <w:rFonts w:ascii="Arial" w:cs="Arial" w:eastAsia="Arial" w:hAnsi="Arial"/>
+                <w:color w:val="0F172A"/>
+                <w:sz w:val="20"/>
+                <w:szCs w:val="20"/>
+              </w:rPr>
+              <w:t xml:space="preserve">Fixed how target and stop prices are stored and displayed. The parseFloat function now strips dollar signs, commas, and handles "N/A" values gracefully. All prices display with proper $XX.XX formatting.</w:t>
+            </w:r>
+          </w:p>
+        </w:tc>
+      </w:tr>
+      <w:tr>
+        <w:tc>
+          <w:tcPr>
+            <w:tcW w:type="dxa" w:w="1200"/>
+            <w:tcBorders>
+              <w:top w:val="single" w:color="E2E8F0" w:sz="1"/>
+              <w:left w:val="single" w:color="E2E8F0" w:sz="1"/>
+              <w:bottom w:val="single" w:color="E2E8F0" w:sz="1"/>
+              <w:right w:val="single" w:color="E2E8F0" w:sz="1"/>
+            </w:tcBorders>
+            <w:shd w:fill="FEE2E2" w:val="clear"/>
+            <w:tcMar>
+              <w:top w:type="dxa" w:w="80"/>
+              <w:left w:type="dxa" w:w="120"/>
+              <w:bottom w:type="dxa" w:w="80"/>
+              <w:right w:type="dxa" w:w="120"/>
+            </w:tcMar>
+            <w:vAlign w:val="center"/>
+          </w:tcPr>
+          <w:p>
+            <w:pPr>
+              <w:jc w:val="center"/>
+            </w:pPr>
+            <w:r>
+              <w:rPr>
+                <w:rFonts w:ascii="Arial" w:cs="Arial" w:eastAsia="Arial" w:hAnsi="Arial"/>
+                <w:b/>
+                <w:bCs/>
+                <w:color w:val="DC2626"/>
+                <w:sz w:val="16"/>
+                <w:szCs w:val="16"/>
+              </w:rPr>
+              <w:t xml:space="preserve">FIXED</w:t>
+            </w:r>
+          </w:p>
+        </w:tc>
+        <w:tc>
+          <w:tcPr>
+            <w:tcW w:type="dxa" w:w="8160"/>
+            <w:tcBorders>
+              <w:top w:val="single" w:color="E2E8F0" w:sz="1"/>
+              <w:left w:val="single" w:color="E2E8F0" w:sz="1"/>
+              <w:bottom w:val="single" w:color="E2E8F0" w:sz="1"/>
+              <w:right w:val="single" w:color="E2E8F0" w:sz="1"/>
+            </w:tcBorders>
+            <w:tcMar>
+              <w:top w:type="dxa" w:w="80"/>
+              <w:left w:type="dxa" w:w="120"/>
+              <w:bottom w:type="dxa" w:w="80"/>
+              <w:right w:type="dxa" w:w="120"/>
+            </w:tcMar>
+          </w:tcPr>
+          <w:p>
+            <w:r>
+              <w:rPr>
+                <w:rFonts w:ascii="Arial" w:cs="Arial" w:eastAsia="Arial" w:hAnsi="Arial"/>
+                <w:b/>
+                <w:bCs/>
+                <w:color w:val="7C3AED"/>
+                <w:sz w:val="20"/>
+                <w:szCs w:val="20"/>
+              </w:rPr>
+              <w:t xml:space="preserve">Empty Target/Stop Prices — </w:t>
+            </w:r>
+            <w:r>
+              <w:rPr>
+                <w:rFonts w:ascii="Arial" w:cs="Arial" w:eastAsia="Arial" w:hAnsi="Arial"/>
+                <w:color w:val="0F172A"/>
+                <w:sz w:val="20"/>
+                <w:szCs w:val="20"/>
+              </w:rPr>
+              <w:t xml:space="preserve">Fixed tracked targets showing "Target: $" and "Stop: $" with no numbers. The issue was parseFloat failing on strings containing dollar signs. Now properly strips currency symbols before parsing.</w:t>
+            </w:r>
+          </w:p>
+        </w:tc>
+      </w:tr>
+      <w:tr>
+        <w:tc>
+          <w:tcPr>
+            <w:tcW w:type="dxa" w:w="1200"/>
+            <w:tcBorders>
+              <w:top w:val="single" w:color="E2E8F0" w:sz="1"/>
+              <w:left w:val="single" w:color="E2E8F0" w:sz="1"/>
+              <w:bottom w:val="single" w:color="E2E8F0" w:sz="1"/>
+              <w:right w:val="single" w:color="E2E8F0" w:sz="1"/>
+            </w:tcBorders>
+            <w:shd w:fill="FEE2E2" w:val="clear"/>
+            <w:tcMar>
+              <w:top w:type="dxa" w:w="80"/>
+              <w:left w:type="dxa" w:w="120"/>
+              <w:bottom w:type="dxa" w:w="80"/>
+              <w:right w:type="dxa" w:w="120"/>
+            </w:tcMar>
+            <w:vAlign w:val="center"/>
+          </w:tcPr>
+          <w:p>
+            <w:pPr>
+              <w:jc w:val="center"/>
+            </w:pPr>
+            <w:r>
+              <w:rPr>
+                <w:rFonts w:ascii="Arial" w:cs="Arial" w:eastAsia="Arial" w:hAnsi="Arial"/>
+                <w:b/>
+                <w:bCs/>
+                <w:color w:val="DC2626"/>
+                <w:sz w:val="16"/>
+                <w:szCs w:val="16"/>
+              </w:rPr>
+              <w:t xml:space="preserve">FIXED</w:t>
+            </w:r>
+          </w:p>
+        </w:tc>
+        <w:tc>
+          <w:tcPr>
+            <w:tcW w:type="dxa" w:w="8160"/>
+            <w:tcBorders>
+              <w:top w:val="single" w:color="E2E8F0" w:sz="1"/>
+              <w:left w:val="single" w:color="E2E8F0" w:sz="1"/>
+              <w:bottom w:val="single" w:color="E2E8F0" w:sz="1"/>
+              <w:right w:val="single" w:color="E2E8F0" w:sz="1"/>
+            </w:tcBorders>
+            <w:tcMar>
+              <w:top w:type="dxa" w:w="80"/>
+              <w:left w:type="dxa" w:w="120"/>
+              <w:bottom w:type="dxa" w:w="80"/>
+              <w:right w:type="dxa" w:w="120"/>
+            </w:tcMar>
+          </w:tcPr>
+          <w:p>
+            <w:r>
+              <w:rPr>
+                <w:rFonts w:ascii="Arial" w:cs="Arial" w:eastAsia="Arial" w:hAnsi="Arial"/>
+                <w:b/>
+                <w:bCs/>
+                <w:color w:val="7C3AED"/>
+                <w:sz w:val="20"/>
+                <w:szCs w:val="20"/>
+              </w:rPr>
+              <w:t xml:space="preserve">Community Feed Sync Without Login — </w:t>
+            </w:r>
+            <w:r>
+              <w:rPr>
+                <w:rFonts w:ascii="Arial" w:cs="Arial" w:eastAsia="Arial" w:hAnsi="Arial"/>
+                <w:color w:val="0F172A"/>
+                <w:sz w:val="20"/>
+                <w:szCs w:val="20"/>
+              </w:rPr>
+              <w:t xml:space="preserve">Fixed Community Feed silently failing to sync on other devices when user was not logged in. Now shows a clear login prompt instead of appearing broken.</w:t>
+            </w:r>
+          </w:p>
+        </w:tc>
+      </w:tr>
+      <w:tr>
+        <w:tc>
+          <w:tcPr>
+            <w:tcW w:type="dxa" w:w="1200"/>
+            <w:tcBorders>
+              <w:top w:val="single" w:color="E2E8F0" w:sz="1"/>
+              <w:left w:val="single" w:color="E2E8F0" w:sz="1"/>
+              <w:bottom w:val="single" w:color="E2E8F0" w:sz="1"/>
+              <w:right w:val="single" w:color="E2E8F0" w:sz="1"/>
+            </w:tcBorders>
+            <w:shd w:fill="FEE2E2" w:val="clear"/>
+            <w:tcMar>
+              <w:top w:type="dxa" w:w="80"/>
+              <w:left w:type="dxa" w:w="120"/>
+              <w:bottom w:type="dxa" w:w="80"/>
+              <w:right w:type="dxa" w:w="120"/>
+            </w:tcMar>
+            <w:vAlign w:val="center"/>
+          </w:tcPr>
+          <w:p>
+            <w:pPr>
+              <w:jc w:val="center"/>
+            </w:pPr>
+            <w:r>
+              <w:rPr>
+                <w:rFonts w:ascii="Arial" w:cs="Arial" w:eastAsia="Arial" w:hAnsi="Arial"/>
+                <w:b/>
+                <w:bCs/>
+                <w:color w:val="DC2626"/>
+                <w:sz w:val="16"/>
+                <w:szCs w:val="16"/>
+              </w:rPr>
+              <w:t xml:space="preserve">FIXED</w:t>
+            </w:r>
+          </w:p>
+        </w:tc>
+        <w:tc>
+          <w:tcPr>
+            <w:tcW w:type="dxa" w:w="8160"/>
+            <w:tcBorders>
+              <w:top w:val="single" w:color="E2E8F0" w:sz="1"/>
+              <w:left w:val="single" w:color="E2E8F0" w:sz="1"/>
+              <w:bottom w:val="single" w:color="E2E8F0" w:sz="1"/>
+              <w:right w:val="single" w:color="E2E8F0" w:sz="1"/>
+            </w:tcBorders>
+            <w:tcMar>
+              <w:top w:type="dxa" w:w="80"/>
+              <w:left w:type="dxa" w:w="120"/>
+              <w:bottom w:type="dxa" w:w="80"/>
+              <w:right w:type="dxa" w:w="120"/>
+            </w:tcMar>
+          </w:tcPr>
+          <w:p>
+            <w:r>
+              <w:rPr>
+                <w:rFonts w:ascii="Arial" w:cs="Arial" w:eastAsia="Arial" w:hAnsi="Arial"/>
+                <w:b/>
+                <w:bCs/>
+                <w:color w:val="7C3AED"/>
+                <w:sz w:val="20"/>
+                <w:szCs w:val="20"/>
+              </w:rPr>
+              <w:t xml:space="preserve">Code Input Notification Spam — </w:t>
+            </w:r>
+            <w:r>
+              <w:rPr>
+                <w:rFonts w:ascii="Arial" w:cs="Arial" w:eastAsia="Arial" w:hAnsi="Arial"/>
+                <w:color w:val="0F172A"/>
+                <w:sz w:val="20"/>
+                <w:szCs w:val="20"/>
+              </w:rPr>
+              <w:t xml:space="preserve">Fixed private community code input field firing a notification on every single keystroke. Now only notifies when you finish typing and leave the input field.</w:t>
+            </w:r>
+          </w:p>
+        </w:tc>
+      </w:tr>
+    </w:tbl>
+    <w:p>
+      <w:pPr>
+        <w:spacing w:before="300" w:after="300"/>
+      </w:pPr>
+    </w:p>
+    <w:tbl>
+      <w:tblPr>
+        <w:tblW w:type="dxa" w:w="9360"/>
+        <w:tblBorders>
+          <w:top w:val="single" w:color="auto" w:sz="4"/>
+          <w:left w:val="single" w:color="auto" w:sz="4"/>
+          <w:bottom w:val="single" w:color="auto" w:sz="4"/>
+          <w:right w:val="single" w:color="auto" w:sz="4"/>
+          <w:insideH w:val="single" w:color="auto" w:sz="4"/>
+          <w:insideV w:val="single" w:color="auto" w:sz="4"/>
+        </w:tblBorders>
+      </w:tblPr>
+      <w:tblGrid>
+        <w:gridCol w:w="1200"/>
+        <w:gridCol w:w="8160"/>
+      </w:tblGrid>
+      <w:tr>
+        <w:tc>
+          <w:tcPr>
+            <w:tcW w:type="dxa" w:w="9360"/>
+            <w:gridSpan w:val="2"/>
+            <w:tcBorders>
+              <w:top w:val="single" w:color="E2E8F0" w:sz="1"/>
+              <w:left w:val="single" w:color="E2E8F0" w:sz="1"/>
+              <w:bottom w:val="single" w:color="E2E8F0" w:sz="1"/>
+              <w:right w:val="single" w:color="E2E8F0" w:sz="1"/>
+            </w:tcBorders>
+            <w:shd w:fill="0F172A" w:val="clear"/>
+            <w:tcMar>
+              <w:top w:type="dxa" w:w="120"/>
+              <w:left w:type="dxa" w:w="160"/>
+              <w:bottom w:type="dxa" w:w="120"/>
+              <w:right w:type="dxa" w:w="160"/>
+            </w:tcMar>
+          </w:tcPr>
+          <w:p>
+            <w:r>
+              <w:rPr>
+                <w:rFonts w:ascii="Arial" w:cs="Arial" w:eastAsia="Arial" w:hAnsi="Arial"/>
+                <w:b/>
+                <w:bCs/>
+                <w:color w:val="FFFFFF"/>
+                <w:sz w:val="28"/>
+                <w:szCs w:val="28"/>
+              </w:rPr>
+              <w:t xml:space="preserve">v2.4.0</w:t>
+            </w:r>
+            <w:r>
+              <w:rPr>
+                <w:rFonts w:ascii="Arial" w:cs="Arial" w:eastAsia="Arial" w:hAnsi="Arial"/>
+                <w:color w:val="94A3B8"/>
+                <w:sz w:val="20"/>
+                <w:szCs w:val="20"/>
+              </w:rPr>
+              <w:t xml:space="preserve">   —   February 8, 2026</w:t>
+            </w:r>
+          </w:p>
+        </w:tc>
+      </w:tr>
+      <w:tr>
+        <w:tc>
+          <w:tcPr>
+            <w:tcW w:type="dxa" w:w="9360"/>
+            <w:gridSpan w:val="2"/>
+            <w:tcBorders>
+              <w:top w:val="single" w:color="E2E8F0" w:sz="1"/>
+              <w:left w:val="single" w:color="E2E8F0" w:sz="1"/>
+              <w:bottom w:val="single" w:color="E2E8F0" w:sz="1"/>
+              <w:right w:val="single" w:color="E2E8F0" w:sz="1"/>
+            </w:tcBorders>
+            <w:shd w:fill="EFF6FF" w:val="clear"/>
+            <w:tcMar>
+              <w:top w:type="dxa" w:w="80"/>
+              <w:left w:type="dxa" w:w="160"/>
+              <w:bottom w:type="dxa" w:w="80"/>
+              <w:right w:type="dxa" w:w="160"/>
+            </w:tcMar>
+          </w:tcPr>
+          <w:p>
+            <w:r>
+              <w:rPr>
+                <w:rFonts w:ascii="Arial" w:cs="Arial" w:eastAsia="Arial" w:hAnsi="Arial"/>
+                <w:i/>
+                <w:iCs/>
+                <w:color w:val="334155"/>
+                <w:sz w:val="22"/>
+                <w:szCs w:val="22"/>
+              </w:rPr>
+              <w:t xml:space="preserve">Cross-Device Community Feed, Firebase Sync &amp; UI Polish</w:t>
+            </w:r>
+          </w:p>
+        </w:tc>
+      </w:tr>
+      <w:tr>
+        <w:tc>
+          <w:tcPr>
+            <w:tcW w:type="dxa" w:w="1200"/>
+            <w:tcBorders>
+              <w:top w:val="single" w:color="E2E8F0" w:sz="1"/>
+              <w:left w:val="single" w:color="E2E8F0" w:sz="1"/>
+              <w:bottom w:val="single" w:color="E2E8F0" w:sz="1"/>
+              <w:right w:val="single" w:color="E2E8F0" w:sz="1"/>
+            </w:tcBorders>
+            <w:shd w:fill="D1FAE5" w:val="clear"/>
+            <w:tcMar>
+              <w:top w:type="dxa" w:w="80"/>
+              <w:left w:type="dxa" w:w="120"/>
+              <w:bottom w:type="dxa" w:w="80"/>
+              <w:right w:type="dxa" w:w="120"/>
+            </w:tcMar>
+            <w:vAlign w:val="center"/>
+          </w:tcPr>
+          <w:p>
+            <w:pPr>
+              <w:jc w:val="center"/>
+            </w:pPr>
+            <w:r>
+              <w:rPr>
+                <w:rFonts w:ascii="Arial" w:cs="Arial" w:eastAsia="Arial" w:hAnsi="Arial"/>
+                <w:b/>
+                <w:bCs/>
+                <w:color w:val="059669"/>
+                <w:sz w:val="16"/>
+                <w:szCs w:val="16"/>
+              </w:rPr>
+              <w:t xml:space="preserve">NEW</w:t>
+            </w:r>
+          </w:p>
+        </w:tc>
+        <w:tc>
+          <w:tcPr>
+            <w:tcW w:type="dxa" w:w="8160"/>
+            <w:tcBorders>
+              <w:top w:val="single" w:color="E2E8F0" w:sz="1"/>
+              <w:left w:val="single" w:color="E2E8F0" w:sz="1"/>
+              <w:bottom w:val="single" w:color="E2E8F0" w:sz="1"/>
+              <w:right w:val="single" w:color="E2E8F0" w:sz="1"/>
+            </w:tcBorders>
+            <w:tcMar>
+              <w:top w:type="dxa" w:w="80"/>
+              <w:left w:type="dxa" w:w="120"/>
+              <w:bottom w:type="dxa" w:w="80"/>
+              <w:right w:type="dxa" w:w="120"/>
+            </w:tcMar>
+          </w:tcPr>
+          <w:p>
+            <w:r>
+              <w:rPr>
+                <w:rFonts w:ascii="Arial" w:cs="Arial" w:eastAsia="Arial" w:hAnsi="Arial"/>
+                <w:b/>
+                <w:bCs/>
+                <w:color w:val="7C3AED"/>
+                <w:sz w:val="20"/>
+                <w:szCs w:val="20"/>
+              </w:rPr>
+              <w:t xml:space="preserve">Cross-Device Community Feed — </w:t>
+            </w:r>
+            <w:r>
+              <w:rPr>
+                <w:rFonts w:ascii="Arial" w:cs="Arial" w:eastAsia="Arial" w:hAnsi="Arial"/>
+                <w:color w:val="0F172A"/>
+                <w:sz w:val="20"/>
+                <w:szCs w:val="20"/>
+              </w:rPr>
+              <w:t xml:space="preserve">Community Feed posts in Public and Private modes are now stored in Firebase Firestore cloud database. Posts sync across all your devices automatically. Enter the same private code on any device to see shared analyses.</w:t>
+            </w:r>
+          </w:p>
+        </w:tc>
+      </w:tr>
+      <w:tr>
+        <w:tc>
+          <w:tcPr>
+            <w:tcW w:type="dxa" w:w="1200"/>
+            <w:tcBorders>
+              <w:top w:val="single" w:color="E2E8F0" w:sz="1"/>
+              <w:left w:val="single" w:color="E2E8F0" w:sz="1"/>
+              <w:bottom w:val="single" w:color="E2E8F0" w:sz="1"/>
+              <w:right w:val="single" w:color="E2E8F0" w:sz="1"/>
+            </w:tcBorders>
+            <w:shd w:fill="D1FAE5" w:val="clear"/>
+            <w:tcMar>
+              <w:top w:type="dxa" w:w="80"/>
+              <w:left w:type="dxa" w:w="120"/>
+              <w:bottom w:type="dxa" w:w="80"/>
+              <w:right w:type="dxa" w:w="120"/>
+            </w:tcMar>
+            <w:vAlign w:val="center"/>
+          </w:tcPr>
+          <w:p>
+            <w:pPr>
+              <w:jc w:val="center"/>
+            </w:pPr>
+            <w:r>
+              <w:rPr>
+                <w:rFonts w:ascii="Arial" w:cs="Arial" w:eastAsia="Arial" w:hAnsi="Arial"/>
+                <w:b/>
+                <w:bCs/>
+                <w:color w:val="059669"/>
+                <w:sz w:val="16"/>
+                <w:szCs w:val="16"/>
+              </w:rPr>
+              <w:t xml:space="preserve">NEW</w:t>
+            </w:r>
+          </w:p>
+        </w:tc>
+        <w:tc>
+          <w:tcPr>
+            <w:tcW w:type="dxa" w:w="8160"/>
+            <w:tcBorders>
+              <w:top w:val="single" w:color="E2E8F0" w:sz="1"/>
+              <w:left w:val="single" w:color="E2E8F0" w:sz="1"/>
+              <w:bottom w:val="single" w:color="E2E8F0" w:sz="1"/>
+              <w:right w:val="single" w:color="E2E8F0" w:sz="1"/>
+            </w:tcBorders>
+            <w:tcMar>
+              <w:top w:type="dxa" w:w="80"/>
+              <w:left w:type="dxa" w:w="120"/>
+              <w:bottom w:type="dxa" w:w="80"/>
+              <w:right w:type="dxa" w:w="120"/>
+            </w:tcMar>
+          </w:tcPr>
+          <w:p>
+            <w:r>
+              <w:rPr>
+                <w:rFonts w:ascii="Arial" w:cs="Arial" w:eastAsia="Arial" w:hAnsi="Arial"/>
+                <w:b/>
+                <w:bCs/>
+                <w:color w:val="7C3AED"/>
+                <w:sz w:val="20"/>
+                <w:szCs w:val="20"/>
+              </w:rPr>
+              <w:t xml:space="preserve">Invite Code Cross-Device Support — </w:t>
+            </w:r>
+            <w:r>
+              <w:rPr>
+                <w:rFonts w:ascii="Arial" w:cs="Arial" w:eastAsia="Arial" w:hAnsi="Arial"/>
+                <w:color w:val="0F172A"/>
+                <w:sz w:val="20"/>
+                <w:szCs w:val="20"/>
+              </w:rPr>
+              <w:t xml:space="preserve">Private community codes now work across devices. Generate a code on your phone, share it with friends, and everyone can see the same private feed on their own devices.</w:t>
+            </w:r>
+          </w:p>
+        </w:tc>
+      </w:tr>
+      <w:tr>
+        <w:tc>
+          <w:tcPr>
+            <w:tcW w:type="dxa" w:w="1200"/>
+            <w:tcBorders>
+              <w:top w:val="single" w:color="E2E8F0" w:sz="1"/>
+              <w:left w:val="single" w:color="E2E8F0" w:sz="1"/>
+              <w:bottom w:val="single" w:color="E2E8F0" w:sz="1"/>
+              <w:right w:val="single" w:color="E2E8F0" w:sz="1"/>
+            </w:tcBorders>
+            <w:shd w:fill="D1FAE5" w:val="clear"/>
+            <w:tcMar>
+              <w:top w:type="dxa" w:w="80"/>
+              <w:left w:type="dxa" w:w="120"/>
+              <w:bottom w:type="dxa" w:w="80"/>
+              <w:right w:type="dxa" w:w="120"/>
+            </w:tcMar>
+            <w:vAlign w:val="center"/>
+          </w:tcPr>
+          <w:p>
+            <w:pPr>
+              <w:jc w:val="center"/>
+            </w:pPr>
+            <w:r>
+              <w:rPr>
+                <w:rFonts w:ascii="Arial" w:cs="Arial" w:eastAsia="Arial" w:hAnsi="Arial"/>
+                <w:b/>
+                <w:bCs/>
+                <w:color w:val="059669"/>
+                <w:sz w:val="16"/>
+                <w:szCs w:val="16"/>
+              </w:rPr>
+              <w:t xml:space="preserve">NEW</w:t>
+            </w:r>
+          </w:p>
+        </w:tc>
+        <w:tc>
+          <w:tcPr>
+            <w:tcW w:type="dxa" w:w="8160"/>
+            <w:tcBorders>
+              <w:top w:val="single" w:color="E2E8F0" w:sz="1"/>
+              <w:left w:val="single" w:color="E2E8F0" w:sz="1"/>
+              <w:bottom w:val="single" w:color="E2E8F0" w:sz="1"/>
+              <w:right w:val="single" w:color="E2E8F0" w:sz="1"/>
+            </w:tcBorders>
+            <w:tcMar>
+              <w:top w:type="dxa" w:w="80"/>
+              <w:left w:type="dxa" w:w="120"/>
+              <w:bottom w:type="dxa" w:w="80"/>
+              <w:right w:type="dxa" w:w="120"/>
+            </w:tcMar>
+          </w:tcPr>
+          <w:p>
+            <w:r>
+              <w:rPr>
+                <w:rFonts w:ascii="Arial" w:cs="Arial" w:eastAsia="Arial" w:hAnsi="Arial"/>
+                <w:b/>
+                <w:bCs/>
+                <w:color w:val="7C3AED"/>
+                <w:sz w:val="20"/>
+                <w:szCs w:val="20"/>
+              </w:rPr>
+              <w:t xml:space="preserve">Community Feed Refresh Button — </w:t>
+            </w:r>
+            <w:r>
+              <w:rPr>
+                <w:rFonts w:ascii="Arial" w:cs="Arial" w:eastAsia="Arial" w:hAnsi="Arial"/>
+                <w:color w:val="0F172A"/>
+                <w:sz w:val="20"/>
+                <w:szCs w:val="20"/>
+              </w:rPr>
+              <w:t xml:space="preserve">New refresh button in the Community Feed widget header. Tap to pull the latest posts from other community members in real-time from the cloud.</w:t>
+            </w:r>
+          </w:p>
+        </w:tc>
+      </w:tr>
+      <w:tr>
+        <w:tc>
+          <w:tcPr>
+            <w:tcW w:type="dxa" w:w="1200"/>
+            <w:tcBorders>
+              <w:top w:val="single" w:color="E2E8F0" w:sz="1"/>
+              <w:left w:val="single" w:color="E2E8F0" w:sz="1"/>
+              <w:bottom w:val="single" w:color="E2E8F0" w:sz="1"/>
+              <w:right w:val="single" w:color="E2E8F0" w:sz="1"/>
+            </w:tcBorders>
+            <w:shd w:fill="D1FAE5" w:val="clear"/>
+            <w:tcMar>
+              <w:top w:type="dxa" w:w="80"/>
+              <w:left w:type="dxa" w:w="120"/>
+              <w:bottom w:type="dxa" w:w="80"/>
+              <w:right w:type="dxa" w:w="120"/>
+            </w:tcMar>
+            <w:vAlign w:val="center"/>
+          </w:tcPr>
+          <w:p>
+            <w:pPr>
+              <w:jc w:val="center"/>
+            </w:pPr>
+            <w:r>
+              <w:rPr>
+                <w:rFonts w:ascii="Arial" w:cs="Arial" w:eastAsia="Arial" w:hAnsi="Arial"/>
+                <w:b/>
+                <w:bCs/>
+                <w:color w:val="059669"/>
+                <w:sz w:val="16"/>
+                <w:szCs w:val="16"/>
+              </w:rPr>
+              <w:t xml:space="preserve">NEW</w:t>
+            </w:r>
+          </w:p>
+        </w:tc>
+        <w:tc>
+          <w:tcPr>
+            <w:tcW w:type="dxa" w:w="8160"/>
+            <w:tcBorders>
+              <w:top w:val="single" w:color="E2E8F0" w:sz="1"/>
+              <w:left w:val="single" w:color="E2E8F0" w:sz="1"/>
+              <w:bottom w:val="single" w:color="E2E8F0" w:sz="1"/>
+              <w:right w:val="single" w:color="E2E8F0" w:sz="1"/>
+            </w:tcBorders>
+            <w:tcMar>
+              <w:top w:type="dxa" w:w="80"/>
+              <w:left w:type="dxa" w:w="120"/>
+              <w:bottom w:type="dxa" w:w="80"/>
+              <w:right w:type="dxa" w:w="120"/>
+            </w:tcMar>
+          </w:tcPr>
+          <w:p>
+            <w:r>
+              <w:rPr>
+                <w:rFonts w:ascii="Arial" w:cs="Arial" w:eastAsia="Arial" w:hAnsi="Arial"/>
+                <w:b/>
+                <w:bCs/>
+                <w:color w:val="7C3AED"/>
+                <w:sz w:val="20"/>
+                <w:szCs w:val="20"/>
+              </w:rPr>
+              <w:t xml:space="preserve">Code Validation Feedback — </w:t>
+            </w:r>
+            <w:r>
+              <w:rPr>
+                <w:rFonts w:ascii="Arial" w:cs="Arial" w:eastAsia="Arial" w:hAnsi="Arial"/>
+                <w:color w:val="0F172A"/>
+                <w:sz w:val="20"/>
+                <w:szCs w:val="20"/>
+              </w:rPr>
+              <w:t xml:space="preserve">Entering or generating a community code now shows a clear confirmation notification. Generated codes are automatically copied to your clipboard for easy sharing.</w:t>
+            </w:r>
+          </w:p>
+        </w:tc>
+      </w:tr>
+      <w:tr>
+        <w:tc>
+          <w:tcPr>
+            <w:tcW w:type="dxa" w:w="1200"/>
+            <w:tcBorders>
+              <w:top w:val="single" w:color="E2E8F0" w:sz="1"/>
+              <w:left w:val="single" w:color="E2E8F0" w:sz="1"/>
+              <w:bottom w:val="single" w:color="E2E8F0" w:sz="1"/>
+              <w:right w:val="single" w:color="E2E8F0" w:sz="1"/>
+            </w:tcBorders>
+            <w:shd w:fill="DBEAFE" w:val="clear"/>
+            <w:tcMar>
+              <w:top w:type="dxa" w:w="80"/>
+              <w:left w:type="dxa" w:w="120"/>
+              <w:bottom w:type="dxa" w:w="80"/>
+              <w:right w:type="dxa" w:w="120"/>
+            </w:tcMar>
+            <w:vAlign w:val="center"/>
+          </w:tcPr>
+          <w:p>
+            <w:pPr>
+              <w:jc w:val="center"/>
+            </w:pPr>
+            <w:r>
+              <w:rPr>
+                <w:rFonts w:ascii="Arial" w:cs="Arial" w:eastAsia="Arial" w:hAnsi="Arial"/>
+                <w:b/>
+                <w:bCs/>
+                <w:color w:val="2563EB"/>
+                <w:sz w:val="16"/>
+                <w:szCs w:val="16"/>
+              </w:rPr>
+              <w:t xml:space="preserve">IMPROVED</w:t>
+            </w:r>
+          </w:p>
+        </w:tc>
+        <w:tc>
+          <w:tcPr>
+            <w:tcW w:type="dxa" w:w="8160"/>
+            <w:tcBorders>
+              <w:top w:val="single" w:color="E2E8F0" w:sz="1"/>
+              <w:left w:val="single" w:color="E2E8F0" w:sz="1"/>
+              <w:bottom w:val="single" w:color="E2E8F0" w:sz="1"/>
+              <w:right w:val="single" w:color="E2E8F0" w:sz="1"/>
+            </w:tcBorders>
+            <w:tcMar>
+              <w:top w:type="dxa" w:w="80"/>
+              <w:left w:type="dxa" w:w="120"/>
+              <w:bottom w:type="dxa" w:w="80"/>
+              <w:right w:type="dxa" w:w="120"/>
+            </w:tcMar>
+          </w:tcPr>
+          <w:p>
+            <w:r>
+              <w:rPr>
+                <w:rFonts w:ascii="Arial" w:cs="Arial" w:eastAsia="Arial" w:hAnsi="Arial"/>
+                <w:b/>
+                <w:bCs/>
+                <w:color w:val="7C3AED"/>
+                <w:sz w:val="20"/>
+                <w:szCs w:val="20"/>
+              </w:rPr>
+              <w:t xml:space="preserve">Cloud Sync Indicator — </w:t>
+            </w:r>
+            <w:r>
+              <w:rPr>
+                <w:rFonts w:ascii="Arial" w:cs="Arial" w:eastAsia="Arial" w:hAnsi="Arial"/>
+                <w:color w:val="0F172A"/>
+                <w:sz w:val="20"/>
+                <w:szCs w:val="20"/>
+              </w:rPr>
+              <w:t xml:space="preserve">Community Feed widget now shows "Cloud Synced" badge for Public/Private modes and "Local Only" for Local mode. Clear visual indicator of whether your posts are being shared.</w:t>
+            </w:r>
+          </w:p>
+        </w:tc>
+      </w:tr>
+      <w:tr>
+        <w:tc>
+          <w:tcPr>
+            <w:tcW w:type="dxa" w:w="1200"/>
+            <w:tcBorders>
+              <w:top w:val="single" w:color="E2E8F0" w:sz="1"/>
+              <w:left w:val="single" w:color="E2E8F0" w:sz="1"/>
+              <w:bottom w:val="single" w:color="E2E8F0" w:sz="1"/>
+              <w:right w:val="single" w:color="E2E8F0" w:sz="1"/>
+            </w:tcBorders>
+            <w:shd w:fill="DBEAFE" w:val="clear"/>
+            <w:tcMar>
+              <w:top w:type="dxa" w:w="80"/>
+              <w:left w:type="dxa" w:w="120"/>
+              <w:bottom w:type="dxa" w:w="80"/>
+              <w:right w:type="dxa" w:w="120"/>
+            </w:tcMar>
+            <w:vAlign w:val="center"/>
+          </w:tcPr>
+          <w:p>
+            <w:pPr>
+              <w:jc w:val="center"/>
+            </w:pPr>
+            <w:r>
+              <w:rPr>
+                <w:rFonts w:ascii="Arial" w:cs="Arial" w:eastAsia="Arial" w:hAnsi="Arial"/>
+                <w:b/>
+                <w:bCs/>
+                <w:color w:val="2563EB"/>
+                <w:sz w:val="16"/>
+                <w:szCs w:val="16"/>
+              </w:rPr>
+              <w:t xml:space="preserve">IMPROVED</w:t>
+            </w:r>
+          </w:p>
+        </w:tc>
+        <w:tc>
+          <w:tcPr>
+            <w:tcW w:type="dxa" w:w="8160"/>
+            <w:tcBorders>
+              <w:top w:val="single" w:color="E2E8F0" w:sz="1"/>
+              <w:left w:val="single" w:color="E2E8F0" w:sz="1"/>
+              <w:bottom w:val="single" w:color="E2E8F0" w:sz="1"/>
+              <w:right w:val="single" w:color="E2E8F0" w:sz="1"/>
+            </w:tcBorders>
+            <w:tcMar>
+              <w:top w:type="dxa" w:w="80"/>
+              <w:left w:type="dxa" w:w="120"/>
+              <w:bottom w:type="dxa" w:w="80"/>
+              <w:right w:type="dxa" w:w="120"/>
+            </w:tcMar>
+          </w:tcPr>
+          <w:p>
+            <w:r>
+              <w:rPr>
+                <w:rFonts w:ascii="Arial" w:cs="Arial" w:eastAsia="Arial" w:hAnsi="Arial"/>
+                <w:b/>
+                <w:bCs/>
+                <w:color w:val="7C3AED"/>
+                <w:sz w:val="20"/>
+                <w:szCs w:val="20"/>
+              </w:rPr>
+              <w:t xml:space="preserve">Generated Code Clipboard Copy — </w:t>
+            </w:r>
+            <w:r>
+              <w:rPr>
+                <w:rFonts w:ascii="Arial" w:cs="Arial" w:eastAsia="Arial" w:hAnsi="Arial"/>
+                <w:color w:val="0F172A"/>
+                <w:sz w:val="20"/>
+                <w:szCs w:val="20"/>
+              </w:rPr>
+              <w:t xml:space="preserve">When you generate a new private community code, it is automatically copied to your clipboard. The notification includes the code text for easy sharing with your trading group.</w:t>
+            </w:r>
+          </w:p>
+        </w:tc>
+      </w:tr>
+      <w:tr>
+        <w:tc>
+          <w:tcPr>
+            <w:tcW w:type="dxa" w:w="1200"/>
+            <w:tcBorders>
+              <w:top w:val="single" w:color="E2E8F0" w:sz="1"/>
+              <w:left w:val="single" w:color="E2E8F0" w:sz="1"/>
+              <w:bottom w:val="single" w:color="E2E8F0" w:sz="1"/>
+              <w:right w:val="single" w:color="E2E8F0" w:sz="1"/>
+            </w:tcBorders>
+            <w:shd w:fill="FEE2E2" w:val="clear"/>
+            <w:tcMar>
+              <w:top w:type="dxa" w:w="80"/>
+              <w:left w:type="dxa" w:w="120"/>
+              <w:bottom w:type="dxa" w:w="80"/>
+              <w:right w:type="dxa" w:w="120"/>
+            </w:tcMar>
+            <w:vAlign w:val="center"/>
+          </w:tcPr>
+          <w:p>
+            <w:pPr>
+              <w:jc w:val="center"/>
+            </w:pPr>
+            <w:r>
+              <w:rPr>
+                <w:rFonts w:ascii="Arial" w:cs="Arial" w:eastAsia="Arial" w:hAnsi="Arial"/>
+                <w:b/>
+                <w:bCs/>
+                <w:color w:val="DC2626"/>
+                <w:sz w:val="16"/>
+                <w:szCs w:val="16"/>
+              </w:rPr>
+              <w:t xml:space="preserve">FIXED</w:t>
+            </w:r>
+          </w:p>
+        </w:tc>
+        <w:tc>
+          <w:tcPr>
+            <w:tcW w:type="dxa" w:w="8160"/>
+            <w:tcBorders>
+              <w:top w:val="single" w:color="E2E8F0" w:sz="1"/>
+              <w:left w:val="single" w:color="E2E8F0" w:sz="1"/>
+              <w:bottom w:val="single" w:color="E2E8F0" w:sz="1"/>
+              <w:right w:val="single" w:color="E2E8F0" w:sz="1"/>
+            </w:tcBorders>
+            <w:tcMar>
+              <w:top w:type="dxa" w:w="80"/>
+              <w:left w:type="dxa" w:w="120"/>
+              <w:bottom w:type="dxa" w:w="80"/>
+              <w:right w:type="dxa" w:w="120"/>
+            </w:tcMar>
+          </w:tcPr>
+          <w:p>
+            <w:r>
+              <w:rPr>
+                <w:rFonts w:ascii="Arial" w:cs="Arial" w:eastAsia="Arial" w:hAnsi="Arial"/>
+                <w:b/>
+                <w:bCs/>
+                <w:color w:val="7C3AED"/>
+                <w:sz w:val="20"/>
+                <w:szCs w:val="20"/>
+              </w:rPr>
+              <w:t xml:space="preserve">Posts Not Visible on Other Devices — </w:t>
+            </w:r>
+            <w:r>
+              <w:rPr>
+                <w:rFonts w:ascii="Arial" w:cs="Arial" w:eastAsia="Arial" w:hAnsi="Arial"/>
+                <w:color w:val="0F172A"/>
+                <w:sz w:val="20"/>
+                <w:szCs w:val="20"/>
+              </w:rPr>
+              <w:t xml:space="preserve">Fixed the fundamental issue where community posts were stored only in localStorage (device-specific). Posts in Public and Private modes are now written to and read from Firebase cloud storage.</w:t>
+            </w:r>
+          </w:p>
+        </w:tc>
+      </w:tr>
+      <w:tr>
+        <w:tc>
+          <w:tcPr>
+            <w:tcW w:type="dxa" w:w="1200"/>
+            <w:tcBorders>
+              <w:top w:val="single" w:color="E2E8F0" w:sz="1"/>
+              <w:left w:val="single" w:color="E2E8F0" w:sz="1"/>
+              <w:bottom w:val="single" w:color="E2E8F0" w:sz="1"/>
+              <w:right w:val="single" w:color="E2E8F0" w:sz="1"/>
+            </w:tcBorders>
+            <w:shd w:fill="FEE2E2" w:val="clear"/>
+            <w:tcMar>
+              <w:top w:type="dxa" w:w="80"/>
+              <w:left w:type="dxa" w:w="120"/>
+              <w:bottom w:type="dxa" w:w="80"/>
+              <w:right w:type="dxa" w:w="120"/>
+            </w:tcMar>
+            <w:vAlign w:val="center"/>
+          </w:tcPr>
+          <w:p>
+            <w:pPr>
+              <w:jc w:val="center"/>
+            </w:pPr>
+            <w:r>
+              <w:rPr>
+                <w:rFonts w:ascii="Arial" w:cs="Arial" w:eastAsia="Arial" w:hAnsi="Arial"/>
+                <w:b/>
+                <w:bCs/>
+                <w:color w:val="DC2626"/>
+                <w:sz w:val="16"/>
+                <w:szCs w:val="16"/>
+              </w:rPr>
+              <w:t xml:space="preserve">FIXED</w:t>
+            </w:r>
+          </w:p>
+        </w:tc>
+        <w:tc>
+          <w:tcPr>
+            <w:tcW w:type="dxa" w:w="8160"/>
+            <w:tcBorders>
+              <w:top w:val="single" w:color="E2E8F0" w:sz="1"/>
+              <w:left w:val="single" w:color="E2E8F0" w:sz="1"/>
+              <w:bottom w:val="single" w:color="E2E8F0" w:sz="1"/>
+              <w:right w:val="single" w:color="E2E8F0" w:sz="1"/>
+            </w:tcBorders>
+            <w:tcMar>
+              <w:top w:type="dxa" w:w="80"/>
+              <w:left w:type="dxa" w:w="120"/>
+              <w:bottom w:type="dxa" w:w="80"/>
+              <w:right w:type="dxa" w:w="120"/>
+            </w:tcMar>
+          </w:tcPr>
+          <w:p>
+            <w:r>
+              <w:rPr>
+                <w:rFonts w:ascii="Arial" w:cs="Arial" w:eastAsia="Arial" w:hAnsi="Arial"/>
+                <w:b/>
+                <w:bCs/>
+                <w:color w:val="7C3AED"/>
+                <w:sz w:val="20"/>
+                <w:szCs w:val="20"/>
+              </w:rPr>
+              <w:t xml:space="preserve">No Code Confirmation — </w:t>
+            </w:r>
+            <w:r>
+              <w:rPr>
+                <w:rFonts w:ascii="Arial" w:cs="Arial" w:eastAsia="Arial" w:hAnsi="Arial"/>
+                <w:color w:val="0F172A"/>
+                <w:sz w:val="20"/>
+                <w:szCs w:val="20"/>
+              </w:rPr>
+              <w:t xml:space="preserve">Fixed private community code having no confirmation when entered. Users now see a notification confirming their code was saved and can tap refresh to load matching posts.</w:t>
+            </w:r>
+          </w:p>
+        </w:tc>
+      </w:tr>
+    </w:tbl>
+    <w:p>
+      <w:pPr>
+        <w:spacing w:before="300" w:after="300"/>
+      </w:pPr>
     </w:p>
     <w:tbl>
       <w:tblPr>
@@ -8292,7 +10945,7 @@
           <w:sz w:val="20"/>
           <w:szCs w:val="20"/>
         </w:rPr>
-        <w:t xml:space="preserve">This document catalogs every change made to MODUS Trading Platform from v1.2.0 (February 5, 2026) through v2.3.0 (February 8, 2026). It is automatically generated and will be updated with each new release.</w:t>
+        <w:t xml:space="preserve">This document catalogs every change made to MODUS Trading Platform from v1.2.0 (February 5, 2026) through v3.0.0 (February 8, 2026). It is automatically generated and will be updated with each new release.</w:t>
       </w:r>
     </w:p>
     <w:p>
@@ -8331,7 +10984,7 @@
           <w:sz w:val="20"/>
           <w:szCs w:val="20"/>
         </w:rPr>
-        <w:t xml:space="preserve">February 8, 2026 at 9:05 AM EST</w:t>
+        <w:t xml:space="preserve">February 8, 2026 at 9:18 AM EST</w:t>
       </w:r>
     </w:p>
     <w:sectPr>

</xml_diff>